<commit_message>
edit lab 6 MMOSU
</commit_message>
<xml_diff>
--- a/1 Семестр/ММОСУ/lab_6/9492_ММОСУ_Викторов_Керимов_ЛР6.docx
+++ b/1 Семестр/ММОСУ/lab_6/9492_ММОСУ_Викторов_Керимов_ЛР6.docx
@@ -1,6 +1,6 @@
 
 <file path=word/document.xml><?xml version="1.0" encoding="utf-8"?>
-<w:document xmlns:wpc="http://schemas.microsoft.com/office/word/2010/wordprocessingCanvas" xmlns:cx="http://schemas.microsoft.com/office/drawing/2014/chartex" xmlns:mc="http://schemas.openxmlformats.org/markup-compatibility/2006" xmlns:o="urn:schemas-microsoft-com:office:office" xmlns:r="http://schemas.openxmlformats.org/officeDocument/2006/relationships" xmlns:m="http://schemas.openxmlformats.org/officeDocument/2006/math" xmlns:v="urn:schemas-microsoft-com:vml" xmlns:wp14="http://schemas.microsoft.com/office/word/2010/wordprocessingDrawing" xmlns:wp="http://schemas.openxmlformats.org/drawingml/2006/wordprocessingDrawing" xmlns:w10="urn:schemas-microsoft-com:office:word" xmlns:w="http://schemas.openxmlformats.org/wordprocessingml/2006/main" xmlns:w14="http://schemas.microsoft.com/office/word/2010/wordml" xmlns:w15="http://schemas.microsoft.com/office/word/2012/wordml" xmlns:w16se="http://schemas.microsoft.com/office/word/2015/wordml/symex" xmlns:wpg="http://schemas.microsoft.com/office/word/2010/wordprocessingGroup" xmlns:wpi="http://schemas.microsoft.com/office/word/2010/wordprocessingInk" xmlns:wne="http://schemas.microsoft.com/office/word/2006/wordml" xmlns:wps="http://schemas.microsoft.com/office/word/2010/wordprocessingShape" mc:Ignorable="w14 w15 w16se wp14">
+<w:document xmlns:wpc="http://schemas.microsoft.com/office/word/2010/wordprocessingCanvas" xmlns:cx="http://schemas.microsoft.com/office/drawing/2014/chartex" xmlns:cx1="http://schemas.microsoft.com/office/drawing/2015/9/8/chartex" xmlns:cx2="http://schemas.microsoft.com/office/drawing/2015/10/21/chartex" xmlns:cx3="http://schemas.microsoft.com/office/drawing/2016/5/9/chartex" xmlns:cx4="http://schemas.microsoft.com/office/drawing/2016/5/10/chartex" xmlns:cx5="http://schemas.microsoft.com/office/drawing/2016/5/11/chartex" xmlns:cx6="http://schemas.microsoft.com/office/drawing/2016/5/12/chartex" xmlns:cx7="http://schemas.microsoft.com/office/drawing/2016/5/13/chartex" xmlns:cx8="http://schemas.microsoft.com/office/drawing/2016/5/14/chartex" xmlns:mc="http://schemas.openxmlformats.org/markup-compatibility/2006" xmlns:aink="http://schemas.microsoft.com/office/drawing/2016/ink" xmlns:am3d="http://schemas.microsoft.com/office/drawing/2017/model3d" xmlns:o="urn:schemas-microsoft-com:office:office" xmlns:r="http://schemas.openxmlformats.org/officeDocument/2006/relationships" xmlns:m="http://schemas.openxmlformats.org/officeDocument/2006/math" xmlns:v="urn:schemas-microsoft-com:vml" xmlns:wp14="http://schemas.microsoft.com/office/word/2010/wordprocessingDrawing" xmlns:wp="http://schemas.openxmlformats.org/drawingml/2006/wordprocessingDrawing" xmlns:w10="urn:schemas-microsoft-com:office:word" xmlns:w="http://schemas.openxmlformats.org/wordprocessingml/2006/main" xmlns:w14="http://schemas.microsoft.com/office/word/2010/wordml" xmlns:w15="http://schemas.microsoft.com/office/word/2012/wordml" xmlns:w16cid="http://schemas.microsoft.com/office/word/2016/wordml/cid" xmlns:w16se="http://schemas.microsoft.com/office/word/2015/wordml/symex" xmlns:wpg="http://schemas.microsoft.com/office/word/2010/wordprocessingGroup" xmlns:wpi="http://schemas.microsoft.com/office/word/2010/wordprocessingInk" xmlns:wne="http://schemas.microsoft.com/office/word/2006/wordml" xmlns:wps="http://schemas.microsoft.com/office/word/2010/wordprocessingShape" mc:Ignorable="w14 w15 w16se w16cid wp14">
   <w:body>
     <w:p>
       <w:pPr>
@@ -1177,8 +1177,6 @@
         </w:rPr>
         <w:t>0,19</w:t>
       </w:r>
-      <w:bookmarkStart w:id="0" w:name="_GoBack"/>
-      <w:bookmarkEnd w:id="0"/>
       <w:r>
         <w:rPr>
           <w:sz w:val="28"/>
@@ -1271,36 +1269,235 @@
           <w:sz w:val="28"/>
           <w:szCs w:val="28"/>
         </w:rPr>
-        <w:t>Определить характеристики хаотической системы.</w:t>
+        <w:t xml:space="preserve">Определить </w:t>
+      </w:r>
+      <w:r>
+        <w:rPr>
+          <w:sz w:val="28"/>
+          <w:szCs w:val="28"/>
+        </w:rPr>
+        <w:t>фрактальную размерность аттрактора</w:t>
+      </w:r>
+      <w:r>
+        <w:rPr>
+          <w:sz w:val="28"/>
+          <w:szCs w:val="28"/>
+        </w:rPr>
+        <w:t xml:space="preserve"> хаотической системы.</w:t>
+      </w:r>
+    </w:p>
+    <w:p>
+      <w:pPr>
+        <w:pStyle w:val="a3"/>
+        <w:spacing w:line="360" w:lineRule="auto"/>
+        <w:ind w:left="709"/>
+        <w:jc w:val="both"/>
+        <w:rPr>
+          <w:sz w:val="28"/>
+          <w:szCs w:val="28"/>
+        </w:rPr>
+      </w:pPr>
+    </w:p>
+    <w:p>
+      <w:pPr>
+        <w:pStyle w:val="a3"/>
+        <w:autoSpaceDE w:val="0"/>
+        <w:autoSpaceDN w:val="0"/>
+        <w:adjustRightInd w:val="0"/>
+        <w:ind w:left="1069"/>
+        <w:rPr>
+          <w:b/>
+          <w:bCs/>
+          <w:sz w:val="28"/>
+          <w:szCs w:val="28"/>
+        </w:rPr>
+      </w:pPr>
+      <w:r>
+        <w:rPr>
+          <w:b/>
+          <w:bCs/>
+          <w:sz w:val="28"/>
+          <w:szCs w:val="28"/>
+        </w:rPr>
+        <w:t xml:space="preserve">Определение фрактальной размерности странного аттрактора </w:t>
+      </w:r>
+    </w:p>
+    <w:p>
+      <w:pPr>
+        <w:pStyle w:val="a3"/>
+        <w:autoSpaceDE w:val="0"/>
+        <w:autoSpaceDN w:val="0"/>
+        <w:adjustRightInd w:val="0"/>
+        <w:ind w:left="1069"/>
+        <w:rPr>
+          <w:sz w:val="28"/>
+          <w:szCs w:val="28"/>
+        </w:rPr>
+      </w:pPr>
+    </w:p>
+    <w:p>
+      <w:pPr>
+        <w:spacing w:line="360" w:lineRule="auto"/>
+        <w:ind w:firstLine="708"/>
+        <w:jc w:val="both"/>
+        <w:rPr>
+          <w:sz w:val="28"/>
+          <w:szCs w:val="28"/>
+        </w:rPr>
+      </w:pPr>
+      <w:r>
+        <w:rPr>
+          <w:sz w:val="28"/>
+          <w:szCs w:val="28"/>
+        </w:rPr>
+        <w:t xml:space="preserve">Фрактальная размерность характеризует густоту наполнения аттрактора фазовыми траекториями. Определение фрактальной размерности представляет собой достаточно сложную задачу, однако существуют косвенные методы, позволяющие получить размерность аттрактора, близкую к фрактальной. Подобным примером является метод корреляционной размерности. В этом случае необходимо определить корреляционный </w:t>
+      </w:r>
+      <w:r>
+        <w:rPr>
+          <w:sz w:val="28"/>
+          <w:szCs w:val="28"/>
+        </w:rPr>
+        <w:lastRenderedPageBreak/>
+        <w:t>интеграл, как среднее количество точек аттрактора, не превышающих заданного расстояния</w:t>
       </w:r>
     </w:p>
     <w:p>
       <w:pPr>
         <w:spacing w:line="360" w:lineRule="auto"/>
         <w:ind w:firstLine="709"/>
-        <w:jc w:val="both"/>
-        <w:rPr>
-          <w:sz w:val="28"/>
-          <w:szCs w:val="28"/>
-        </w:rPr>
-      </w:pPr>
+        <w:jc w:val="center"/>
+        <w:rPr>
+          <w:sz w:val="28"/>
+          <w:szCs w:val="28"/>
+        </w:rPr>
+      </w:pPr>
+      <w:r>
+        <w:rPr>
+          <w:sz w:val="28"/>
+          <w:szCs w:val="28"/>
+        </w:rPr>
+        <w:drawing>
+          <wp:inline distT="0" distB="0" distL="0" distR="0" wp14:anchorId="4423AF62" wp14:editId="5481D333">
+            <wp:extent cx="4010025" cy="723900"/>
+            <wp:effectExtent l="0" t="0" r="9525" b="0"/>
+            <wp:docPr id="1" name="Рисунок 1"/>
+            <wp:cNvGraphicFramePr>
+              <a:graphicFrameLocks xmlns:a="http://schemas.openxmlformats.org/drawingml/2006/main" noChangeAspect="1"/>
+            </wp:cNvGraphicFramePr>
+            <a:graphic xmlns:a="http://schemas.openxmlformats.org/drawingml/2006/main">
+              <a:graphicData uri="http://schemas.openxmlformats.org/drawingml/2006/picture">
+                <pic:pic xmlns:pic="http://schemas.openxmlformats.org/drawingml/2006/picture">
+                  <pic:nvPicPr>
+                    <pic:cNvPr id="1" name=""/>
+                    <pic:cNvPicPr/>
+                  </pic:nvPicPr>
+                  <pic:blipFill>
+                    <a:blip r:embed="rId7"/>
+                    <a:stretch>
+                      <a:fillRect/>
+                    </a:stretch>
+                  </pic:blipFill>
+                  <pic:spPr>
+                    <a:xfrm>
+                      <a:off x="0" y="0"/>
+                      <a:ext cx="4010025" cy="723900"/>
+                    </a:xfrm>
+                    <a:prstGeom prst="rect">
+                      <a:avLst/>
+                    </a:prstGeom>
+                  </pic:spPr>
+                </pic:pic>
+              </a:graphicData>
+            </a:graphic>
+          </wp:inline>
+        </w:drawing>
+      </w:r>
     </w:p>
     <w:p>
       <w:pPr>
         <w:spacing w:line="360" w:lineRule="auto"/>
         <w:ind w:firstLine="709"/>
-        <w:jc w:val="both"/>
-        <w:rPr>
-          <w:sz w:val="28"/>
-          <w:szCs w:val="28"/>
-        </w:rPr>
-      </w:pPr>
-    </w:p>
-    <w:p>
-      <w:pPr>
-        <w:spacing w:line="360" w:lineRule="auto"/>
+        <w:rPr>
+          <w:sz w:val="28"/>
+          <w:szCs w:val="28"/>
+        </w:rPr>
+      </w:pPr>
+      <w:r>
+        <w:rPr>
+          <w:sz w:val="28"/>
+          <w:szCs w:val="28"/>
+        </w:rPr>
+        <w:t>Размерность аттрактора определяется по формуле:</w:t>
+      </w:r>
+    </w:p>
+    <w:p>
+      <w:pPr>
+        <w:spacing w:line="360" w:lineRule="auto"/>
+        <w:ind w:firstLine="709"/>
         <w:jc w:val="center"/>
         <w:rPr>
+          <w:sz w:val="28"/>
+          <w:szCs w:val="28"/>
+        </w:rPr>
+      </w:pPr>
+      <w:r>
+        <w:rPr>
+          <w:sz w:val="28"/>
+          <w:szCs w:val="28"/>
+        </w:rPr>
+        <w:drawing>
+          <wp:inline distT="0" distB="0" distL="0" distR="0" wp14:anchorId="1857FDE6" wp14:editId="50437628">
+            <wp:extent cx="2514600" cy="666750"/>
+            <wp:effectExtent l="0" t="0" r="0" b="0"/>
+            <wp:docPr id="3" name="Рисунок 3"/>
+            <wp:cNvGraphicFramePr>
+              <a:graphicFrameLocks xmlns:a="http://schemas.openxmlformats.org/drawingml/2006/main" noChangeAspect="1"/>
+            </wp:cNvGraphicFramePr>
+            <a:graphic xmlns:a="http://schemas.openxmlformats.org/drawingml/2006/main">
+              <a:graphicData uri="http://schemas.openxmlformats.org/drawingml/2006/picture">
+                <pic:pic xmlns:pic="http://schemas.openxmlformats.org/drawingml/2006/picture">
+                  <pic:nvPicPr>
+                    <pic:cNvPr id="1" name=""/>
+                    <pic:cNvPicPr/>
+                  </pic:nvPicPr>
+                  <pic:blipFill>
+                    <a:blip r:embed="rId8"/>
+                    <a:stretch>
+                      <a:fillRect/>
+                    </a:stretch>
+                  </pic:blipFill>
+                  <pic:spPr>
+                    <a:xfrm>
+                      <a:off x="0" y="0"/>
+                      <a:ext cx="2514600" cy="666750"/>
+                    </a:xfrm>
+                    <a:prstGeom prst="rect">
+                      <a:avLst/>
+                    </a:prstGeom>
+                  </pic:spPr>
+                </pic:pic>
+              </a:graphicData>
+            </a:graphic>
+          </wp:inline>
+        </w:drawing>
+      </w:r>
+    </w:p>
+    <w:p>
+      <w:pPr>
+        <w:spacing w:line="360" w:lineRule="auto"/>
+        <w:ind w:firstLine="709"/>
+        <w:jc w:val="center"/>
+        <w:rPr>
+          <w:sz w:val="28"/>
+          <w:szCs w:val="28"/>
+        </w:rPr>
+      </w:pPr>
+    </w:p>
+    <w:p>
+      <w:pPr>
+        <w:spacing w:line="360" w:lineRule="auto"/>
+        <w:jc w:val="center"/>
+        <w:rPr>
           <w:b/>
           <w:sz w:val="28"/>
           <w:szCs w:val="28"/>
@@ -1386,39 +1583,6 @@
     <w:p>
       <w:pPr>
         <w:spacing w:line="360" w:lineRule="auto"/>
-        <w:ind w:firstLine="709"/>
-        <w:jc w:val="both"/>
-        <w:rPr>
-          <w:sz w:val="28"/>
-          <w:szCs w:val="28"/>
-        </w:rPr>
-      </w:pPr>
-    </w:p>
-    <w:p>
-      <w:pPr>
-        <w:spacing w:line="360" w:lineRule="auto"/>
-        <w:ind w:firstLine="709"/>
-        <w:jc w:val="both"/>
-        <w:rPr>
-          <w:sz w:val="28"/>
-          <w:szCs w:val="28"/>
-        </w:rPr>
-      </w:pPr>
-    </w:p>
-    <w:p>
-      <w:pPr>
-        <w:spacing w:line="360" w:lineRule="auto"/>
-        <w:ind w:firstLine="709"/>
-        <w:jc w:val="both"/>
-        <w:rPr>
-          <w:sz w:val="28"/>
-          <w:szCs w:val="28"/>
-        </w:rPr>
-      </w:pPr>
-    </w:p>
-    <w:p>
-      <w:pPr>
-        <w:spacing w:line="360" w:lineRule="auto"/>
         <w:jc w:val="right"/>
         <w:rPr>
           <w:sz w:val="28"/>
@@ -1430,7 +1594,6 @@
           <w:sz w:val="28"/>
           <w:szCs w:val="28"/>
         </w:rPr>
-        <w:lastRenderedPageBreak/>
         <w:t xml:space="preserve">Листинг 1. </w:t>
       </w:r>
       <w:r>
@@ -1448,6 +1611,7 @@
         <w:rPr>
           <w:rFonts w:ascii="Courier New" w:hAnsi="Courier New" w:cs="Courier New"/>
           <w:color w:val="auto"/>
+          <w:sz w:val="22"/>
           <w:shd w:val="clear" w:color="auto" w:fill="FFFFFF"/>
         </w:rPr>
       </w:pPr>
@@ -1456,6 +1620,7 @@
         <w:rPr>
           <w:rFonts w:ascii="Courier New" w:hAnsi="Courier New" w:cs="Courier New"/>
           <w:color w:val="auto"/>
+          <w:sz w:val="22"/>
           <w:shd w:val="clear" w:color="auto" w:fill="FFFFFF"/>
           <w:lang w:val="en-US"/>
         </w:rPr>
@@ -1466,6 +1631,7 @@
         <w:rPr>
           <w:rFonts w:ascii="Courier New" w:hAnsi="Courier New" w:cs="Courier New"/>
           <w:color w:val="auto"/>
+          <w:sz w:val="22"/>
           <w:shd w:val="clear" w:color="auto" w:fill="FFFFFF"/>
         </w:rPr>
         <w:t xml:space="preserve">, </w:t>
@@ -1474,6 +1640,7 @@
         <w:rPr>
           <w:rFonts w:ascii="Courier New" w:hAnsi="Courier New" w:cs="Courier New"/>
           <w:color w:val="auto"/>
+          <w:sz w:val="22"/>
           <w:shd w:val="clear" w:color="auto" w:fill="FFFFFF"/>
           <w:lang w:val="en-US"/>
         </w:rPr>
@@ -1483,6 +1650,7 @@
         <w:rPr>
           <w:rFonts w:ascii="Courier New" w:hAnsi="Courier New" w:cs="Courier New"/>
           <w:color w:val="auto"/>
+          <w:sz w:val="22"/>
           <w:shd w:val="clear" w:color="auto" w:fill="FFFFFF"/>
         </w:rPr>
         <w:t xml:space="preserve">, </w:t>
@@ -1491,6 +1659,7 @@
         <w:rPr>
           <w:rFonts w:ascii="Courier New" w:hAnsi="Courier New" w:cs="Courier New"/>
           <w:color w:val="auto"/>
+          <w:sz w:val="22"/>
           <w:shd w:val="clear" w:color="auto" w:fill="FFFFFF"/>
           <w:lang w:val="en-US"/>
         </w:rPr>
@@ -1500,6 +1669,7 @@
         <w:rPr>
           <w:rFonts w:ascii="Courier New" w:hAnsi="Courier New" w:cs="Courier New"/>
           <w:color w:val="auto"/>
+          <w:sz w:val="22"/>
           <w:shd w:val="clear" w:color="auto" w:fill="FFFFFF"/>
         </w:rPr>
         <w:t xml:space="preserve"> </w:t>
@@ -1508,6 +1678,7 @@
         <w:rPr>
           <w:rFonts w:ascii="Courier New" w:hAnsi="Courier New" w:cs="Courier New"/>
           <w:color w:val="auto"/>
+          <w:sz w:val="22"/>
           <w:shd w:val="clear" w:color="auto" w:fill="FFFFFF"/>
           <w:lang w:val="en-US"/>
         </w:rPr>
@@ -1517,6 +1688,7 @@
         <w:rPr>
           <w:rFonts w:ascii="Courier New" w:hAnsi="Courier New" w:cs="Courier New"/>
           <w:color w:val="auto"/>
+          <w:sz w:val="22"/>
           <w:shd w:val="clear" w:color="auto" w:fill="FFFFFF"/>
         </w:rPr>
         <w:t xml:space="preserve"> </w:t>
@@ -1529,18 +1701,20 @@
         <w:rPr>
           <w:rFonts w:ascii="Courier New" w:hAnsi="Courier New" w:cs="Courier New"/>
           <w:color w:val="auto"/>
-          <w:shd w:val="clear" w:color="auto" w:fill="FFFFFF"/>
-          <w:lang w:val="en-US"/>
-        </w:rPr>
-      </w:pPr>
-      <w:r>
-        <w:rPr>
-          <w:rFonts w:ascii="Courier New" w:hAnsi="Courier New" w:cs="Courier New"/>
-          <w:color w:val="auto"/>
-          <w:shd w:val="clear" w:color="auto" w:fill="FFFFFF"/>
-          <w:lang w:val="en-US"/>
-        </w:rPr>
-        <w:t xml:space="preserve">x_0 = 10; </w:t>
+          <w:sz w:val="22"/>
+          <w:shd w:val="clear" w:color="auto" w:fill="FFFFFF"/>
+          <w:lang w:val="en-US"/>
+        </w:rPr>
+      </w:pPr>
+      <w:r>
+        <w:rPr>
+          <w:rFonts w:ascii="Courier New" w:hAnsi="Courier New" w:cs="Courier New"/>
+          <w:color w:val="auto"/>
+          <w:sz w:val="22"/>
+          <w:shd w:val="clear" w:color="auto" w:fill="FFFFFF"/>
+          <w:lang w:val="en-US"/>
+        </w:rPr>
+        <w:t>x_0 = 0.72;</w:t>
       </w:r>
     </w:p>
     <w:p>
@@ -1550,18 +1724,20 @@
         <w:rPr>
           <w:rFonts w:ascii="Courier New" w:hAnsi="Courier New" w:cs="Courier New"/>
           <w:color w:val="auto"/>
-          <w:shd w:val="clear" w:color="auto" w:fill="FFFFFF"/>
-          <w:lang w:val="en-US"/>
-        </w:rPr>
-      </w:pPr>
-      <w:r>
-        <w:rPr>
-          <w:rFonts w:ascii="Courier New" w:hAnsi="Courier New" w:cs="Courier New"/>
-          <w:color w:val="auto"/>
-          <w:shd w:val="clear" w:color="auto" w:fill="FFFFFF"/>
-          <w:lang w:val="en-US"/>
-        </w:rPr>
-        <w:t xml:space="preserve">y_0 = -10; </w:t>
+          <w:sz w:val="22"/>
+          <w:shd w:val="clear" w:color="auto" w:fill="FFFFFF"/>
+          <w:lang w:val="en-US"/>
+        </w:rPr>
+      </w:pPr>
+      <w:r>
+        <w:rPr>
+          <w:rFonts w:ascii="Courier New" w:hAnsi="Courier New" w:cs="Courier New"/>
+          <w:color w:val="auto"/>
+          <w:sz w:val="22"/>
+          <w:shd w:val="clear" w:color="auto" w:fill="FFFFFF"/>
+          <w:lang w:val="en-US"/>
+        </w:rPr>
+        <w:t>y_0 = -4.02;</w:t>
       </w:r>
     </w:p>
     <w:p>
@@ -1571,18 +1747,30 @@
         <w:rPr>
           <w:rFonts w:ascii="Courier New" w:hAnsi="Courier New" w:cs="Courier New"/>
           <w:color w:val="auto"/>
-          <w:shd w:val="clear" w:color="auto" w:fill="FFFFFF"/>
-          <w:lang w:val="en-US"/>
-        </w:rPr>
-      </w:pPr>
-      <w:r>
-        <w:rPr>
-          <w:rFonts w:ascii="Courier New" w:hAnsi="Courier New" w:cs="Courier New"/>
-          <w:color w:val="auto"/>
-          <w:shd w:val="clear" w:color="auto" w:fill="FFFFFF"/>
-          <w:lang w:val="en-US"/>
-        </w:rPr>
-        <w:t xml:space="preserve">z_0 = 10; </w:t>
+          <w:sz w:val="22"/>
+          <w:shd w:val="clear" w:color="auto" w:fill="FFFFFF"/>
+          <w:lang w:val="en-US"/>
+        </w:rPr>
+      </w:pPr>
+      <w:r>
+        <w:rPr>
+          <w:rFonts w:ascii="Courier New" w:hAnsi="Courier New" w:cs="Courier New"/>
+          <w:color w:val="auto"/>
+          <w:sz w:val="22"/>
+          <w:shd w:val="clear" w:color="auto" w:fill="FFFFFF"/>
+          <w:lang w:val="en-US"/>
+        </w:rPr>
+        <w:t>z_0 = -1.41;</w:t>
+      </w:r>
+      <w:r>
+        <w:rPr>
+          <w:rFonts w:ascii="Courier New" w:hAnsi="Courier New" w:cs="Courier New"/>
+          <w:color w:val="auto"/>
+          <w:sz w:val="22"/>
+          <w:shd w:val="clear" w:color="auto" w:fill="FFFFFF"/>
+          <w:lang w:val="en-US"/>
+        </w:rPr>
+        <w:t xml:space="preserve"> </w:t>
       </w:r>
     </w:p>
     <w:p>
@@ -1592,14 +1780,16 @@
         <w:rPr>
           <w:rFonts w:ascii="Courier New" w:hAnsi="Courier New" w:cs="Courier New"/>
           <w:color w:val="auto"/>
-          <w:shd w:val="clear" w:color="auto" w:fill="FFFFFF"/>
-          <w:lang w:val="en-US"/>
-        </w:rPr>
-      </w:pPr>
-      <w:r>
-        <w:rPr>
-          <w:rFonts w:ascii="Courier New" w:hAnsi="Courier New" w:cs="Courier New"/>
-          <w:color w:val="auto"/>
+          <w:sz w:val="22"/>
+          <w:shd w:val="clear" w:color="auto" w:fill="FFFFFF"/>
+          <w:lang w:val="en-US"/>
+        </w:rPr>
+      </w:pPr>
+      <w:r>
+        <w:rPr>
+          <w:rFonts w:ascii="Courier New" w:hAnsi="Courier New" w:cs="Courier New"/>
+          <w:color w:val="auto"/>
+          <w:sz w:val="22"/>
           <w:shd w:val="clear" w:color="auto" w:fill="FFFFFF"/>
           <w:lang w:val="en-US"/>
         </w:rPr>
@@ -1613,14 +1803,16 @@
         <w:rPr>
           <w:rFonts w:ascii="Courier New" w:hAnsi="Courier New" w:cs="Courier New"/>
           <w:color w:val="auto"/>
-          <w:shd w:val="clear" w:color="auto" w:fill="FFFFFF"/>
-          <w:lang w:val="en-US"/>
-        </w:rPr>
-      </w:pPr>
-      <w:r>
-        <w:rPr>
-          <w:rFonts w:ascii="Courier New" w:hAnsi="Courier New" w:cs="Courier New"/>
-          <w:color w:val="auto"/>
+          <w:sz w:val="22"/>
+          <w:shd w:val="clear" w:color="auto" w:fill="FFFFFF"/>
+          <w:lang w:val="en-US"/>
+        </w:rPr>
+      </w:pPr>
+      <w:r>
+        <w:rPr>
+          <w:rFonts w:ascii="Courier New" w:hAnsi="Courier New" w:cs="Courier New"/>
+          <w:color w:val="auto"/>
+          <w:sz w:val="22"/>
           <w:shd w:val="clear" w:color="auto" w:fill="FFFFFF"/>
           <w:lang w:val="en-US"/>
         </w:rPr>
@@ -1634,14 +1826,16 @@
         <w:rPr>
           <w:rFonts w:ascii="Courier New" w:hAnsi="Courier New" w:cs="Courier New"/>
           <w:color w:val="auto"/>
-          <w:shd w:val="clear" w:color="auto" w:fill="FFFFFF"/>
-          <w:lang w:val="en-US"/>
-        </w:rPr>
-      </w:pPr>
-      <w:r>
-        <w:rPr>
-          <w:rFonts w:ascii="Courier New" w:hAnsi="Courier New" w:cs="Courier New"/>
-          <w:color w:val="auto"/>
+          <w:sz w:val="22"/>
+          <w:shd w:val="clear" w:color="auto" w:fill="FFFFFF"/>
+          <w:lang w:val="en-US"/>
+        </w:rPr>
+      </w:pPr>
+      <w:r>
+        <w:rPr>
+          <w:rFonts w:ascii="Courier New" w:hAnsi="Courier New" w:cs="Courier New"/>
+          <w:color w:val="auto"/>
+          <w:sz w:val="22"/>
           <w:shd w:val="clear" w:color="auto" w:fill="FFFFFF"/>
           <w:lang w:val="en-US"/>
         </w:rPr>
@@ -1653,6 +1847,7 @@
         <w:rPr>
           <w:rFonts w:ascii="Courier New" w:hAnsi="Courier New" w:cs="Courier New"/>
           <w:color w:val="auto"/>
+          <w:sz w:val="22"/>
           <w:shd w:val="clear" w:color="auto" w:fill="FFFFFF"/>
           <w:lang w:val="en-US"/>
         </w:rPr>
@@ -1664,6 +1859,7 @@
         <w:rPr>
           <w:rFonts w:ascii="Courier New" w:hAnsi="Courier New" w:cs="Courier New"/>
           <w:color w:val="auto"/>
+          <w:sz w:val="22"/>
           <w:shd w:val="clear" w:color="auto" w:fill="FFFFFF"/>
           <w:lang w:val="en-US"/>
         </w:rPr>
@@ -1677,14 +1873,16 @@
         <w:rPr>
           <w:rFonts w:ascii="Courier New" w:hAnsi="Courier New" w:cs="Courier New"/>
           <w:color w:val="auto"/>
-          <w:shd w:val="clear" w:color="auto" w:fill="FFFFFF"/>
-          <w:lang w:val="en-US"/>
-        </w:rPr>
-      </w:pPr>
-      <w:r>
-        <w:rPr>
-          <w:rFonts w:ascii="Courier New" w:hAnsi="Courier New" w:cs="Courier New"/>
-          <w:color w:val="auto"/>
+          <w:sz w:val="22"/>
+          <w:shd w:val="clear" w:color="auto" w:fill="FFFFFF"/>
+          <w:lang w:val="en-US"/>
+        </w:rPr>
+      </w:pPr>
+      <w:r>
+        <w:rPr>
+          <w:rFonts w:ascii="Courier New" w:hAnsi="Courier New" w:cs="Courier New"/>
+          <w:color w:val="auto"/>
+          <w:sz w:val="22"/>
           <w:shd w:val="clear" w:color="auto" w:fill="FFFFFF"/>
           <w:lang w:val="en-US"/>
         </w:rPr>
@@ -1698,14 +1896,16 @@
         <w:rPr>
           <w:rFonts w:ascii="Courier New" w:hAnsi="Courier New" w:cs="Courier New"/>
           <w:color w:val="auto"/>
-          <w:shd w:val="clear" w:color="auto" w:fill="FFFFFF"/>
-          <w:lang w:val="en-US"/>
-        </w:rPr>
-      </w:pPr>
-      <w:r>
-        <w:rPr>
-          <w:rFonts w:ascii="Courier New" w:hAnsi="Courier New" w:cs="Courier New"/>
-          <w:color w:val="auto"/>
+          <w:sz w:val="22"/>
+          <w:shd w:val="clear" w:color="auto" w:fill="FFFFFF"/>
+          <w:lang w:val="en-US"/>
+        </w:rPr>
+      </w:pPr>
+      <w:r>
+        <w:rPr>
+          <w:rFonts w:ascii="Courier New" w:hAnsi="Courier New" w:cs="Courier New"/>
+          <w:color w:val="auto"/>
+          <w:sz w:val="22"/>
           <w:shd w:val="clear" w:color="auto" w:fill="FFFFFF"/>
           <w:lang w:val="en-US"/>
         </w:rPr>
@@ -1716,6 +1916,7 @@
         <w:rPr>
           <w:rFonts w:ascii="Courier New" w:hAnsi="Courier New" w:cs="Courier New"/>
           <w:color w:val="auto"/>
+          <w:sz w:val="22"/>
           <w:shd w:val="clear" w:color="auto" w:fill="FFFFFF"/>
           <w:lang w:val="en-US"/>
         </w:rPr>
@@ -1726,6 +1927,7 @@
         <w:rPr>
           <w:rFonts w:ascii="Courier New" w:hAnsi="Courier New" w:cs="Courier New"/>
           <w:color w:val="auto"/>
+          <w:sz w:val="22"/>
           <w:shd w:val="clear" w:color="auto" w:fill="FFFFFF"/>
           <w:lang w:val="en-US"/>
         </w:rPr>
@@ -1736,6 +1938,7 @@
         <w:rPr>
           <w:rFonts w:ascii="Courier New" w:hAnsi="Courier New" w:cs="Courier New"/>
           <w:color w:val="auto"/>
+          <w:sz w:val="22"/>
           <w:shd w:val="clear" w:color="auto" w:fill="FFFFFF"/>
           <w:lang w:val="en-US"/>
         </w:rPr>
@@ -1746,6 +1949,7 @@
         <w:rPr>
           <w:rFonts w:ascii="Courier New" w:hAnsi="Courier New" w:cs="Courier New"/>
           <w:color w:val="auto"/>
+          <w:sz w:val="22"/>
           <w:shd w:val="clear" w:color="auto" w:fill="FFFFFF"/>
           <w:lang w:val="en-US"/>
         </w:rPr>
@@ -1759,6 +1963,7 @@
         <w:rPr>
           <w:rFonts w:ascii="Courier New" w:hAnsi="Courier New" w:cs="Courier New"/>
           <w:color w:val="auto"/>
+          <w:sz w:val="22"/>
           <w:shd w:val="clear" w:color="auto" w:fill="FFFFFF"/>
           <w:lang w:val="en-US"/>
         </w:rPr>
@@ -1768,6 +1973,7 @@
         <w:rPr>
           <w:rFonts w:ascii="Courier New" w:hAnsi="Courier New" w:cs="Courier New"/>
           <w:color w:val="auto"/>
+          <w:sz w:val="22"/>
           <w:shd w:val="clear" w:color="auto" w:fill="FFFFFF"/>
           <w:lang w:val="en-US"/>
         </w:rPr>
@@ -1778,6 +1984,7 @@
         <w:rPr>
           <w:rFonts w:ascii="Courier New" w:hAnsi="Courier New" w:cs="Courier New"/>
           <w:color w:val="auto"/>
+          <w:sz w:val="22"/>
           <w:shd w:val="clear" w:color="auto" w:fill="FFFFFF"/>
           <w:lang w:val="en-US"/>
         </w:rPr>
@@ -1791,14 +1998,16 @@
         <w:rPr>
           <w:rFonts w:ascii="Courier New" w:hAnsi="Courier New" w:cs="Courier New"/>
           <w:color w:val="auto"/>
-          <w:shd w:val="clear" w:color="auto" w:fill="FFFFFF"/>
-          <w:lang w:val="en-US"/>
-        </w:rPr>
-      </w:pPr>
-      <w:r>
-        <w:rPr>
-          <w:rFonts w:ascii="Courier New" w:hAnsi="Courier New" w:cs="Courier New"/>
-          <w:color w:val="auto"/>
+          <w:sz w:val="22"/>
+          <w:shd w:val="clear" w:color="auto" w:fill="FFFFFF"/>
+          <w:lang w:val="en-US"/>
+        </w:rPr>
+      </w:pPr>
+      <w:r>
+        <w:rPr>
+          <w:rFonts w:ascii="Courier New" w:hAnsi="Courier New" w:cs="Courier New"/>
+          <w:color w:val="auto"/>
+          <w:sz w:val="22"/>
           <w:shd w:val="clear" w:color="auto" w:fill="FFFFFF"/>
           <w:lang w:val="en-US"/>
         </w:rPr>
@@ -1809,6 +2018,7 @@
         <w:rPr>
           <w:rFonts w:ascii="Courier New" w:hAnsi="Courier New" w:cs="Courier New"/>
           <w:color w:val="auto"/>
+          <w:sz w:val="22"/>
           <w:shd w:val="clear" w:color="auto" w:fill="FFFFFF"/>
           <w:lang w:val="en-US"/>
         </w:rPr>
@@ -1819,6 +2029,7 @@
         <w:rPr>
           <w:rFonts w:ascii="Courier New" w:hAnsi="Courier New" w:cs="Courier New"/>
           <w:color w:val="auto"/>
+          <w:sz w:val="22"/>
           <w:shd w:val="clear" w:color="auto" w:fill="FFFFFF"/>
           <w:lang w:val="en-US"/>
         </w:rPr>
@@ -1832,14 +2043,16 @@
         <w:rPr>
           <w:rFonts w:ascii="Courier New" w:hAnsi="Courier New" w:cs="Courier New"/>
           <w:color w:val="auto"/>
-          <w:shd w:val="clear" w:color="auto" w:fill="FFFFFF"/>
-          <w:lang w:val="en-US"/>
-        </w:rPr>
-      </w:pPr>
-      <w:r>
-        <w:rPr>
-          <w:rFonts w:ascii="Courier New" w:hAnsi="Courier New" w:cs="Courier New"/>
-          <w:color w:val="auto"/>
+          <w:sz w:val="22"/>
+          <w:shd w:val="clear" w:color="auto" w:fill="FFFFFF"/>
+          <w:lang w:val="en-US"/>
+        </w:rPr>
+      </w:pPr>
+      <w:r>
+        <w:rPr>
+          <w:rFonts w:ascii="Courier New" w:hAnsi="Courier New" w:cs="Courier New"/>
+          <w:color w:val="auto"/>
+          <w:sz w:val="22"/>
           <w:shd w:val="clear" w:color="auto" w:fill="FFFFFF"/>
           <w:lang w:val="en-US"/>
         </w:rPr>
@@ -1853,6 +2066,7 @@
         <w:rPr>
           <w:rFonts w:ascii="Courier New" w:hAnsi="Courier New" w:cs="Courier New"/>
           <w:color w:val="auto"/>
+          <w:sz w:val="22"/>
           <w:shd w:val="clear" w:color="auto" w:fill="FFFFFF"/>
           <w:lang w:val="en-US"/>
         </w:rPr>
@@ -1862,6 +2076,7 @@
         <w:rPr>
           <w:rFonts w:ascii="Courier New" w:hAnsi="Courier New" w:cs="Courier New"/>
           <w:color w:val="auto"/>
+          <w:sz w:val="22"/>
           <w:shd w:val="clear" w:color="auto" w:fill="FFFFFF"/>
           <w:lang w:val="en-US"/>
         </w:rPr>
@@ -1872,6 +2087,7 @@
         <w:rPr>
           <w:rFonts w:ascii="Courier New" w:hAnsi="Courier New" w:cs="Courier New"/>
           <w:color w:val="auto"/>
+          <w:sz w:val="22"/>
           <w:shd w:val="clear" w:color="auto" w:fill="FFFFFF"/>
           <w:lang w:val="en-US"/>
         </w:rPr>
@@ -1885,14 +2101,16 @@
         <w:rPr>
           <w:rFonts w:ascii="Courier New" w:hAnsi="Courier New" w:cs="Courier New"/>
           <w:color w:val="auto"/>
-          <w:shd w:val="clear" w:color="auto" w:fill="FFFFFF"/>
-          <w:lang w:val="en-US"/>
-        </w:rPr>
-      </w:pPr>
-      <w:r>
-        <w:rPr>
-          <w:rFonts w:ascii="Courier New" w:hAnsi="Courier New" w:cs="Courier New"/>
-          <w:color w:val="auto"/>
+          <w:sz w:val="22"/>
+          <w:shd w:val="clear" w:color="auto" w:fill="FFFFFF"/>
+          <w:lang w:val="en-US"/>
+        </w:rPr>
+      </w:pPr>
+      <w:r>
+        <w:rPr>
+          <w:rFonts w:ascii="Courier New" w:hAnsi="Courier New" w:cs="Courier New"/>
+          <w:color w:val="auto"/>
+          <w:sz w:val="22"/>
           <w:shd w:val="clear" w:color="auto" w:fill="FFFFFF"/>
           <w:lang w:val="en-US"/>
         </w:rPr>
@@ -1904,6 +2122,7 @@
         <w:rPr>
           <w:rFonts w:ascii="Courier New" w:hAnsi="Courier New" w:cs="Courier New"/>
           <w:color w:val="auto"/>
+          <w:sz w:val="22"/>
           <w:shd w:val="clear" w:color="auto" w:fill="FFFFFF"/>
           <w:lang w:val="en-US"/>
         </w:rPr>
@@ -1915,6 +2134,7 @@
         <w:rPr>
           <w:rFonts w:ascii="Courier New" w:hAnsi="Courier New" w:cs="Courier New"/>
           <w:color w:val="auto"/>
+          <w:sz w:val="22"/>
           <w:shd w:val="clear" w:color="auto" w:fill="FFFFFF"/>
           <w:lang w:val="en-US"/>
         </w:rPr>
@@ -1925,6 +2145,7 @@
         <w:rPr>
           <w:rFonts w:ascii="Courier New" w:hAnsi="Courier New" w:cs="Courier New"/>
           <w:color w:val="auto"/>
+          <w:sz w:val="22"/>
           <w:shd w:val="clear" w:color="auto" w:fill="FFFFFF"/>
           <w:lang w:val="en-US"/>
         </w:rPr>
@@ -1935,6 +2156,7 @@
         <w:rPr>
           <w:rFonts w:ascii="Courier New" w:hAnsi="Courier New" w:cs="Courier New"/>
           <w:color w:val="auto"/>
+          <w:sz w:val="22"/>
           <w:shd w:val="clear" w:color="auto" w:fill="FFFFFF"/>
           <w:lang w:val="en-US"/>
         </w:rPr>
@@ -1945,6 +2167,7 @@
         <w:rPr>
           <w:rFonts w:ascii="Courier New" w:hAnsi="Courier New" w:cs="Courier New"/>
           <w:color w:val="auto"/>
+          <w:sz w:val="22"/>
           <w:shd w:val="clear" w:color="auto" w:fill="FFFFFF"/>
           <w:lang w:val="en-US"/>
         </w:rPr>
@@ -1955,6 +2178,7 @@
         <w:rPr>
           <w:rFonts w:ascii="Courier New" w:hAnsi="Courier New" w:cs="Courier New"/>
           <w:color w:val="auto"/>
+          <w:sz w:val="22"/>
           <w:shd w:val="clear" w:color="auto" w:fill="FFFFFF"/>
           <w:lang w:val="en-US"/>
         </w:rPr>
@@ -1967,15 +2191,15 @@
         <w:jc w:val="both"/>
         <w:rPr>
           <w:color w:val="auto"/>
-          <w:sz w:val="28"/>
-          <w:szCs w:val="28"/>
-          <w:lang w:val="en-US"/>
-        </w:rPr>
-      </w:pPr>
-      <w:r>
-        <w:rPr>
-          <w:rFonts w:ascii="Courier New" w:hAnsi="Courier New" w:cs="Courier New"/>
-          <w:color w:val="auto"/>
+          <w:szCs w:val="28"/>
+          <w:lang w:val="en-US"/>
+        </w:rPr>
+      </w:pPr>
+      <w:r>
+        <w:rPr>
+          <w:rFonts w:ascii="Courier New" w:hAnsi="Courier New" w:cs="Courier New"/>
+          <w:color w:val="auto"/>
+          <w:sz w:val="22"/>
           <w:shd w:val="clear" w:color="auto" w:fill="FFFFFF"/>
           <w:lang w:val="en-US"/>
         </w:rPr>
@@ -2005,6 +2229,24 @@
     <w:p>
       <w:pPr>
         <w:spacing w:line="360" w:lineRule="auto"/>
+        <w:rPr>
+          <w:sz w:val="28"/>
+          <w:szCs w:val="28"/>
+        </w:rPr>
+      </w:pPr>
+    </w:p>
+    <w:p>
+      <w:pPr>
+        <w:spacing w:line="360" w:lineRule="auto"/>
+        <w:rPr>
+          <w:sz w:val="28"/>
+          <w:szCs w:val="28"/>
+        </w:rPr>
+      </w:pPr>
+    </w:p>
+    <w:p>
+      <w:pPr>
+        <w:spacing w:line="360" w:lineRule="auto"/>
         <w:jc w:val="right"/>
         <w:rPr>
           <w:color w:val="auto"/>
@@ -2018,6 +2260,7 @@
           <w:sz w:val="28"/>
           <w:szCs w:val="28"/>
         </w:rPr>
+        <w:lastRenderedPageBreak/>
         <w:t xml:space="preserve">Листинг 2. </w:t>
       </w:r>
       <w:r>
@@ -2044,14 +2287,16 @@
         <w:rPr>
           <w:rFonts w:ascii="Courier New" w:hAnsi="Courier New" w:cs="Courier New"/>
           <w:color w:val="auto"/>
-          <w:shd w:val="clear" w:color="auto" w:fill="FFFFFF"/>
-          <w:lang w:val="en-US"/>
-        </w:rPr>
-      </w:pPr>
-      <w:r>
-        <w:rPr>
-          <w:rFonts w:ascii="Courier New" w:hAnsi="Courier New" w:cs="Courier New"/>
-          <w:color w:val="auto"/>
+          <w:sz w:val="22"/>
+          <w:shd w:val="clear" w:color="auto" w:fill="FFFFFF"/>
+          <w:lang w:val="en-US"/>
+        </w:rPr>
+      </w:pPr>
+      <w:r>
+        <w:rPr>
+          <w:rFonts w:ascii="Courier New" w:hAnsi="Courier New" w:cs="Courier New"/>
+          <w:color w:val="auto"/>
+          <w:sz w:val="22"/>
           <w:shd w:val="clear" w:color="auto" w:fill="FFFFFF"/>
           <w:lang w:val="en-US"/>
         </w:rPr>
@@ -2062,6 +2307,7 @@
         <w:rPr>
           <w:rFonts w:ascii="Courier New" w:hAnsi="Courier New" w:cs="Courier New"/>
           <w:color w:val="auto"/>
+          <w:sz w:val="22"/>
           <w:shd w:val="clear" w:color="auto" w:fill="FFFFFF"/>
           <w:lang w:val="en-US"/>
         </w:rPr>
@@ -2072,6 +2318,7 @@
         <w:rPr>
           <w:rFonts w:ascii="Courier New" w:hAnsi="Courier New" w:cs="Courier New"/>
           <w:color w:val="auto"/>
+          <w:sz w:val="22"/>
           <w:shd w:val="clear" w:color="auto" w:fill="FFFFFF"/>
           <w:lang w:val="en-US"/>
         </w:rPr>
@@ -2082,6 +2329,7 @@
         <w:rPr>
           <w:rFonts w:ascii="Courier New" w:hAnsi="Courier New" w:cs="Courier New"/>
           <w:color w:val="auto"/>
+          <w:sz w:val="22"/>
           <w:shd w:val="clear" w:color="auto" w:fill="FFFFFF"/>
           <w:lang w:val="en-US"/>
         </w:rPr>
@@ -2092,6 +2340,7 @@
         <w:rPr>
           <w:rFonts w:ascii="Courier New" w:hAnsi="Courier New" w:cs="Courier New"/>
           <w:color w:val="auto"/>
+          <w:sz w:val="22"/>
           <w:shd w:val="clear" w:color="auto" w:fill="FFFFFF"/>
           <w:lang w:val="en-US"/>
         </w:rPr>
@@ -2105,14 +2354,16 @@
         <w:rPr>
           <w:rFonts w:ascii="Courier New" w:hAnsi="Courier New" w:cs="Courier New"/>
           <w:color w:val="auto"/>
-          <w:shd w:val="clear" w:color="auto" w:fill="FFFFFF"/>
-          <w:lang w:val="en-US"/>
-        </w:rPr>
-      </w:pPr>
-      <w:r>
-        <w:rPr>
-          <w:rFonts w:ascii="Courier New" w:hAnsi="Courier New" w:cs="Courier New"/>
-          <w:color w:val="auto"/>
+          <w:sz w:val="22"/>
+          <w:shd w:val="clear" w:color="auto" w:fill="FFFFFF"/>
+          <w:lang w:val="en-US"/>
+        </w:rPr>
+      </w:pPr>
+      <w:r>
+        <w:rPr>
+          <w:rFonts w:ascii="Courier New" w:hAnsi="Courier New" w:cs="Courier New"/>
+          <w:color w:val="auto"/>
+          <w:sz w:val="22"/>
           <w:shd w:val="clear" w:color="auto" w:fill="FFFFFF"/>
           <w:lang w:val="en-US"/>
         </w:rPr>
@@ -2127,14 +2378,16 @@
         <w:rPr>
           <w:rFonts w:ascii="Courier New" w:hAnsi="Courier New" w:cs="Courier New"/>
           <w:color w:val="auto"/>
-          <w:shd w:val="clear" w:color="auto" w:fill="FFFFFF"/>
-          <w:lang w:val="en-US"/>
-        </w:rPr>
-      </w:pPr>
-      <w:r>
-        <w:rPr>
-          <w:rFonts w:ascii="Courier New" w:hAnsi="Courier New" w:cs="Courier New"/>
-          <w:color w:val="auto"/>
+          <w:sz w:val="22"/>
+          <w:shd w:val="clear" w:color="auto" w:fill="FFFFFF"/>
+          <w:lang w:val="en-US"/>
+        </w:rPr>
+      </w:pPr>
+      <w:r>
+        <w:rPr>
+          <w:rFonts w:ascii="Courier New" w:hAnsi="Courier New" w:cs="Courier New"/>
+          <w:color w:val="auto"/>
+          <w:sz w:val="22"/>
           <w:shd w:val="clear" w:color="auto" w:fill="FFFFFF"/>
           <w:lang w:val="en-US"/>
         </w:rPr>
@@ -2145,6 +2398,7 @@
         <w:rPr>
           <w:rFonts w:ascii="Courier New" w:hAnsi="Courier New" w:cs="Courier New"/>
           <w:color w:val="auto"/>
+          <w:sz w:val="22"/>
           <w:shd w:val="clear" w:color="auto" w:fill="FFFFFF"/>
           <w:lang w:val="en-US"/>
         </w:rPr>
@@ -2155,6 +2409,7 @@
         <w:rPr>
           <w:rFonts w:ascii="Courier New" w:hAnsi="Courier New" w:cs="Courier New"/>
           <w:color w:val="auto"/>
+          <w:sz w:val="22"/>
           <w:shd w:val="clear" w:color="auto" w:fill="FFFFFF"/>
           <w:lang w:val="en-US"/>
         </w:rPr>
@@ -2165,6 +2420,7 @@
         <w:rPr>
           <w:rFonts w:ascii="Courier New" w:hAnsi="Courier New" w:cs="Courier New"/>
           <w:color w:val="auto"/>
+          <w:sz w:val="22"/>
           <w:shd w:val="clear" w:color="auto" w:fill="FFFFFF"/>
           <w:lang w:val="en-US"/>
         </w:rPr>
@@ -2175,6 +2431,7 @@
         <w:rPr>
           <w:rFonts w:ascii="Courier New" w:hAnsi="Courier New" w:cs="Courier New"/>
           <w:color w:val="auto"/>
+          <w:sz w:val="22"/>
           <w:shd w:val="clear" w:color="auto" w:fill="FFFFFF"/>
           <w:lang w:val="en-US"/>
         </w:rPr>
@@ -2189,14 +2446,16 @@
         <w:rPr>
           <w:rFonts w:ascii="Courier New" w:hAnsi="Courier New" w:cs="Courier New"/>
           <w:color w:val="auto"/>
-          <w:shd w:val="clear" w:color="auto" w:fill="FFFFFF"/>
-          <w:lang w:val="en-US"/>
-        </w:rPr>
-      </w:pPr>
-      <w:r>
-        <w:rPr>
-          <w:rFonts w:ascii="Courier New" w:hAnsi="Courier New" w:cs="Courier New"/>
-          <w:color w:val="auto"/>
+          <w:sz w:val="22"/>
+          <w:shd w:val="clear" w:color="auto" w:fill="FFFFFF"/>
+          <w:lang w:val="en-US"/>
+        </w:rPr>
+      </w:pPr>
+      <w:r>
+        <w:rPr>
+          <w:rFonts w:ascii="Courier New" w:hAnsi="Courier New" w:cs="Courier New"/>
+          <w:color w:val="auto"/>
+          <w:sz w:val="22"/>
           <w:shd w:val="clear" w:color="auto" w:fill="FFFFFF"/>
           <w:lang w:val="en-US"/>
         </w:rPr>
@@ -2207,6 +2466,7 @@
         <w:rPr>
           <w:rFonts w:ascii="Courier New" w:hAnsi="Courier New" w:cs="Courier New"/>
           <w:color w:val="auto"/>
+          <w:sz w:val="22"/>
           <w:shd w:val="clear" w:color="auto" w:fill="FFFFFF"/>
           <w:lang w:val="en-US"/>
         </w:rPr>
@@ -2217,6 +2477,7 @@
         <w:rPr>
           <w:rFonts w:ascii="Courier New" w:hAnsi="Courier New" w:cs="Courier New"/>
           <w:color w:val="auto"/>
+          <w:sz w:val="22"/>
           <w:shd w:val="clear" w:color="auto" w:fill="FFFFFF"/>
           <w:lang w:val="en-US"/>
         </w:rPr>
@@ -2231,6 +2492,7 @@
         <w:rPr>
           <w:rFonts w:ascii="Courier New" w:hAnsi="Courier New" w:cs="Courier New"/>
           <w:color w:val="auto"/>
+          <w:sz w:val="22"/>
           <w:shd w:val="clear" w:color="auto" w:fill="FFFFFF"/>
           <w:lang w:val="en-US"/>
         </w:rPr>
@@ -2240,6 +2502,7 @@
         <w:rPr>
           <w:rFonts w:ascii="Courier New" w:hAnsi="Courier New" w:cs="Courier New"/>
           <w:color w:val="auto"/>
+          <w:sz w:val="22"/>
           <w:shd w:val="clear" w:color="auto" w:fill="FFFFFF"/>
           <w:lang w:val="en-US"/>
         </w:rPr>
@@ -2251,6 +2514,7 @@
         <w:rPr>
           <w:rFonts w:ascii="Courier New" w:hAnsi="Courier New" w:cs="Courier New"/>
           <w:color w:val="auto"/>
+          <w:sz w:val="22"/>
           <w:shd w:val="clear" w:color="auto" w:fill="FFFFFF"/>
           <w:lang w:val="en-US"/>
         </w:rPr>
@@ -2261,6 +2525,7 @@
         <w:rPr>
           <w:rFonts w:ascii="Courier New" w:hAnsi="Courier New" w:cs="Courier New"/>
           <w:color w:val="auto"/>
+          <w:sz w:val="22"/>
           <w:shd w:val="clear" w:color="auto" w:fill="FFFFFF"/>
           <w:lang w:val="en-US"/>
         </w:rPr>
@@ -2275,6 +2540,7 @@
         <w:rPr>
           <w:rFonts w:ascii="Courier New" w:hAnsi="Courier New" w:cs="Courier New"/>
           <w:color w:val="auto"/>
+          <w:sz w:val="22"/>
           <w:shd w:val="clear" w:color="auto" w:fill="FFFFFF"/>
           <w:lang w:val="en-US"/>
         </w:rPr>
@@ -2284,6 +2550,7 @@
         <w:rPr>
           <w:rFonts w:ascii="Courier New" w:hAnsi="Courier New" w:cs="Courier New"/>
           <w:color w:val="auto"/>
+          <w:sz w:val="22"/>
           <w:shd w:val="clear" w:color="auto" w:fill="FFFFFF"/>
           <w:lang w:val="en-US"/>
         </w:rPr>
@@ -2294,66 +2561,61 @@
         <w:rPr>
           <w:rFonts w:ascii="Courier New" w:hAnsi="Courier New" w:cs="Courier New"/>
           <w:color w:val="auto"/>
+          <w:sz w:val="22"/>
           <w:shd w:val="clear" w:color="auto" w:fill="FFFFFF"/>
           <w:lang w:val="en-US"/>
         </w:rPr>
         <w:t xml:space="preserve"> = </w:t>
       </w:r>
+      <w:proofErr w:type="gramStart"/>
+      <w:r>
+        <w:rPr>
+          <w:rFonts w:ascii="Courier New" w:hAnsi="Courier New" w:cs="Courier New"/>
+          <w:color w:val="auto"/>
+          <w:sz w:val="22"/>
+          <w:shd w:val="clear" w:color="auto" w:fill="FFFFFF"/>
+          <w:lang w:val="en-US"/>
+        </w:rPr>
+        <w:t xml:space="preserve">sqrt( </w:t>
+      </w:r>
+      <w:r>
+        <w:rPr>
+          <w:rFonts w:ascii="Courier New" w:hAnsi="Courier New" w:cs="Courier New"/>
+          <w:color w:val="auto"/>
+          <w:sz w:val="22"/>
+          <w:shd w:val="clear" w:color="auto" w:fill="FFFFFF"/>
+          <w:lang w:val="en-US"/>
+        </w:rPr>
+        <w:t>(</w:t>
+      </w:r>
+      <w:proofErr w:type="gramEnd"/>
+      <w:r>
+        <w:rPr>
+          <w:rFonts w:ascii="Courier New" w:hAnsi="Courier New" w:cs="Courier New"/>
+          <w:color w:val="auto"/>
+          <w:sz w:val="22"/>
+          <w:shd w:val="clear" w:color="auto" w:fill="FFFFFF"/>
+          <w:lang w:val="en-US"/>
+        </w:rPr>
+        <w:t>x(j, 1)-x(</w:t>
+      </w:r>
       <w:proofErr w:type="spellStart"/>
-      <w:proofErr w:type="gramStart"/>
-      <w:r>
-        <w:rPr>
-          <w:rFonts w:ascii="Courier New" w:hAnsi="Courier New" w:cs="Courier New"/>
-          <w:color w:val="auto"/>
-          <w:shd w:val="clear" w:color="auto" w:fill="FFFFFF"/>
-          <w:lang w:val="en-US"/>
-        </w:rPr>
-        <w:t>sqrt</w:t>
+      <w:r>
+        <w:rPr>
+          <w:rFonts w:ascii="Courier New" w:hAnsi="Courier New" w:cs="Courier New"/>
+          <w:color w:val="auto"/>
+          <w:sz w:val="22"/>
+          <w:shd w:val="clear" w:color="auto" w:fill="FFFFFF"/>
+          <w:lang w:val="en-US"/>
+        </w:rPr>
+        <w:t>i</w:t>
       </w:r>
       <w:proofErr w:type="spellEnd"/>
       <w:r>
         <w:rPr>
           <w:rFonts w:ascii="Courier New" w:hAnsi="Courier New" w:cs="Courier New"/>
           <w:color w:val="auto"/>
-          <w:shd w:val="clear" w:color="auto" w:fill="FFFFFF"/>
-          <w:lang w:val="en-US"/>
-        </w:rPr>
-        <w:t xml:space="preserve">( </w:t>
-      </w:r>
-      <w:r>
-        <w:rPr>
-          <w:rFonts w:ascii="Courier New" w:hAnsi="Courier New" w:cs="Courier New"/>
-          <w:color w:val="auto"/>
-          <w:shd w:val="clear" w:color="auto" w:fill="FFFFFF"/>
-          <w:lang w:val="en-US"/>
-        </w:rPr>
-        <w:t>(</w:t>
-      </w:r>
-      <w:proofErr w:type="gramEnd"/>
-      <w:r>
-        <w:rPr>
-          <w:rFonts w:ascii="Courier New" w:hAnsi="Courier New" w:cs="Courier New"/>
-          <w:color w:val="auto"/>
-          <w:shd w:val="clear" w:color="auto" w:fill="FFFFFF"/>
-          <w:lang w:val="en-US"/>
-        </w:rPr>
-        <w:t>x(j, 1)-x(</w:t>
-      </w:r>
-      <w:proofErr w:type="spellStart"/>
-      <w:r>
-        <w:rPr>
-          <w:rFonts w:ascii="Courier New" w:hAnsi="Courier New" w:cs="Courier New"/>
-          <w:color w:val="auto"/>
-          <w:shd w:val="clear" w:color="auto" w:fill="FFFFFF"/>
-          <w:lang w:val="en-US"/>
-        </w:rPr>
-        <w:t>i</w:t>
-      </w:r>
-      <w:proofErr w:type="spellEnd"/>
-      <w:r>
-        <w:rPr>
-          <w:rFonts w:ascii="Courier New" w:hAnsi="Courier New" w:cs="Courier New"/>
-          <w:color w:val="auto"/>
+          <w:sz w:val="22"/>
           <w:shd w:val="clear" w:color="auto" w:fill="FFFFFF"/>
           <w:lang w:val="en-US"/>
         </w:rPr>
@@ -2368,14 +2630,16 @@
         <w:rPr>
           <w:rFonts w:ascii="Courier New" w:hAnsi="Courier New" w:cs="Courier New"/>
           <w:color w:val="auto"/>
-          <w:shd w:val="clear" w:color="auto" w:fill="FFFFFF"/>
-          <w:lang w:val="en-US"/>
-        </w:rPr>
-      </w:pPr>
-      <w:r>
-        <w:rPr>
-          <w:rFonts w:ascii="Courier New" w:hAnsi="Courier New" w:cs="Courier New"/>
-          <w:color w:val="auto"/>
+          <w:sz w:val="22"/>
+          <w:shd w:val="clear" w:color="auto" w:fill="FFFFFF"/>
+          <w:lang w:val="en-US"/>
+        </w:rPr>
+      </w:pPr>
+      <w:r>
+        <w:rPr>
+          <w:rFonts w:ascii="Courier New" w:hAnsi="Courier New" w:cs="Courier New"/>
+          <w:color w:val="auto"/>
+          <w:sz w:val="22"/>
           <w:shd w:val="clear" w:color="auto" w:fill="FFFFFF"/>
           <w:lang w:val="en-US"/>
         </w:rPr>
@@ -2386,6 +2650,7 @@
         <w:rPr>
           <w:rFonts w:ascii="Courier New" w:hAnsi="Courier New" w:cs="Courier New"/>
           <w:color w:val="auto"/>
+          <w:sz w:val="22"/>
           <w:shd w:val="clear" w:color="auto" w:fill="FFFFFF"/>
           <w:lang w:val="en-US"/>
         </w:rPr>
@@ -2396,6 +2661,7 @@
         <w:rPr>
           <w:rFonts w:ascii="Courier New" w:hAnsi="Courier New" w:cs="Courier New"/>
           <w:color w:val="auto"/>
+          <w:sz w:val="22"/>
           <w:shd w:val="clear" w:color="auto" w:fill="FFFFFF"/>
           <w:lang w:val="en-US"/>
         </w:rPr>
@@ -2406,6 +2672,7 @@
         <w:rPr>
           <w:rFonts w:ascii="Courier New" w:hAnsi="Courier New" w:cs="Courier New"/>
           <w:color w:val="auto"/>
+          <w:sz w:val="22"/>
           <w:shd w:val="clear" w:color="auto" w:fill="FFFFFF"/>
           <w:lang w:val="en-US"/>
         </w:rPr>
@@ -2416,6 +2683,7 @@
         <w:rPr>
           <w:rFonts w:ascii="Courier New" w:hAnsi="Courier New" w:cs="Courier New"/>
           <w:color w:val="auto"/>
+          <w:sz w:val="22"/>
           <w:shd w:val="clear" w:color="auto" w:fill="FFFFFF"/>
           <w:lang w:val="en-US"/>
         </w:rPr>
@@ -2430,14 +2698,16 @@
         <w:rPr>
           <w:rFonts w:ascii="Courier New" w:hAnsi="Courier New" w:cs="Courier New"/>
           <w:color w:val="auto"/>
-          <w:shd w:val="clear" w:color="auto" w:fill="FFFFFF"/>
-          <w:lang w:val="en-US"/>
-        </w:rPr>
-      </w:pPr>
-      <w:r>
-        <w:rPr>
-          <w:rFonts w:ascii="Courier New" w:hAnsi="Courier New" w:cs="Courier New"/>
-          <w:color w:val="auto"/>
+          <w:sz w:val="22"/>
+          <w:shd w:val="clear" w:color="auto" w:fill="FFFFFF"/>
+          <w:lang w:val="en-US"/>
+        </w:rPr>
+      </w:pPr>
+      <w:r>
+        <w:rPr>
+          <w:rFonts w:ascii="Courier New" w:hAnsi="Courier New" w:cs="Courier New"/>
+          <w:color w:val="auto"/>
+          <w:sz w:val="22"/>
           <w:shd w:val="clear" w:color="auto" w:fill="FFFFFF"/>
           <w:lang w:val="en-US"/>
         </w:rPr>
@@ -2448,6 +2718,7 @@
         <w:rPr>
           <w:rFonts w:ascii="Courier New" w:hAnsi="Courier New" w:cs="Courier New"/>
           <w:color w:val="auto"/>
+          <w:sz w:val="22"/>
           <w:shd w:val="clear" w:color="auto" w:fill="FFFFFF"/>
           <w:lang w:val="en-US"/>
         </w:rPr>
@@ -2458,6 +2729,7 @@
         <w:rPr>
           <w:rFonts w:ascii="Courier New" w:hAnsi="Courier New" w:cs="Courier New"/>
           <w:color w:val="auto"/>
+          <w:sz w:val="22"/>
           <w:shd w:val="clear" w:color="auto" w:fill="FFFFFF"/>
           <w:lang w:val="en-US"/>
         </w:rPr>
@@ -2468,6 +2740,7 @@
         <w:rPr>
           <w:rFonts w:ascii="Courier New" w:hAnsi="Courier New" w:cs="Courier New"/>
           <w:color w:val="auto"/>
+          <w:sz w:val="22"/>
           <w:shd w:val="clear" w:color="auto" w:fill="FFFFFF"/>
           <w:lang w:val="en-US"/>
         </w:rPr>
@@ -2478,6 +2751,7 @@
         <w:rPr>
           <w:rFonts w:ascii="Courier New" w:hAnsi="Courier New" w:cs="Courier New"/>
           <w:color w:val="auto"/>
+          <w:sz w:val="22"/>
           <w:shd w:val="clear" w:color="auto" w:fill="FFFFFF"/>
           <w:lang w:val="en-US"/>
         </w:rPr>
@@ -2492,14 +2766,16 @@
         <w:rPr>
           <w:rFonts w:ascii="Courier New" w:hAnsi="Courier New" w:cs="Courier New"/>
           <w:color w:val="auto"/>
-          <w:shd w:val="clear" w:color="auto" w:fill="FFFFFF"/>
-          <w:lang w:val="en-US"/>
-        </w:rPr>
-      </w:pPr>
-      <w:r>
-        <w:rPr>
-          <w:rFonts w:ascii="Courier New" w:hAnsi="Courier New" w:cs="Courier New"/>
-          <w:color w:val="auto"/>
+          <w:sz w:val="22"/>
+          <w:shd w:val="clear" w:color="auto" w:fill="FFFFFF"/>
+          <w:lang w:val="en-US"/>
+        </w:rPr>
+      </w:pPr>
+      <w:r>
+        <w:rPr>
+          <w:rFonts w:ascii="Courier New" w:hAnsi="Courier New" w:cs="Courier New"/>
+          <w:color w:val="auto"/>
+          <w:sz w:val="22"/>
           <w:shd w:val="clear" w:color="auto" w:fill="FFFFFF"/>
           <w:lang w:val="en-US"/>
         </w:rPr>
@@ -2510,6 +2786,7 @@
         <w:rPr>
           <w:rFonts w:ascii="Courier New" w:hAnsi="Courier New" w:cs="Courier New"/>
           <w:color w:val="auto"/>
+          <w:sz w:val="22"/>
           <w:shd w:val="clear" w:color="auto" w:fill="FFFFFF"/>
           <w:lang w:val="en-US"/>
         </w:rPr>
@@ -2520,6 +2797,7 @@
         <w:rPr>
           <w:rFonts w:ascii="Courier New" w:hAnsi="Courier New" w:cs="Courier New"/>
           <w:color w:val="auto"/>
+          <w:sz w:val="22"/>
           <w:shd w:val="clear" w:color="auto" w:fill="FFFFFF"/>
           <w:lang w:val="en-US"/>
         </w:rPr>
@@ -2534,14 +2812,16 @@
         <w:rPr>
           <w:rFonts w:ascii="Courier New" w:hAnsi="Courier New" w:cs="Courier New"/>
           <w:color w:val="auto"/>
-          <w:shd w:val="clear" w:color="auto" w:fill="FFFFFF"/>
-          <w:lang w:val="en-US"/>
-        </w:rPr>
-      </w:pPr>
-      <w:r>
-        <w:rPr>
-          <w:rFonts w:ascii="Courier New" w:hAnsi="Courier New" w:cs="Courier New"/>
-          <w:color w:val="auto"/>
+          <w:sz w:val="22"/>
+          <w:shd w:val="clear" w:color="auto" w:fill="FFFFFF"/>
+          <w:lang w:val="en-US"/>
+        </w:rPr>
+      </w:pPr>
+      <w:r>
+        <w:rPr>
+          <w:rFonts w:ascii="Courier New" w:hAnsi="Courier New" w:cs="Courier New"/>
+          <w:color w:val="auto"/>
+          <w:sz w:val="22"/>
           <w:shd w:val="clear" w:color="auto" w:fill="FFFFFF"/>
           <w:lang w:val="en-US"/>
         </w:rPr>
@@ -2556,14 +2836,16 @@
         <w:rPr>
           <w:rFonts w:ascii="Courier New" w:hAnsi="Courier New" w:cs="Courier New"/>
           <w:color w:val="auto"/>
-          <w:shd w:val="clear" w:color="auto" w:fill="FFFFFF"/>
-          <w:lang w:val="en-US"/>
-        </w:rPr>
-      </w:pPr>
-      <w:r>
-        <w:rPr>
-          <w:rFonts w:ascii="Courier New" w:hAnsi="Courier New" w:cs="Courier New"/>
-          <w:color w:val="auto"/>
+          <w:sz w:val="22"/>
+          <w:shd w:val="clear" w:color="auto" w:fill="FFFFFF"/>
+          <w:lang w:val="en-US"/>
+        </w:rPr>
+      </w:pPr>
+      <w:r>
+        <w:rPr>
+          <w:rFonts w:ascii="Courier New" w:hAnsi="Courier New" w:cs="Courier New"/>
+          <w:color w:val="auto"/>
+          <w:sz w:val="22"/>
           <w:shd w:val="clear" w:color="auto" w:fill="FFFFFF"/>
           <w:lang w:val="en-US"/>
         </w:rPr>
@@ -2578,14 +2860,16 @@
         <w:rPr>
           <w:rFonts w:ascii="Courier New" w:hAnsi="Courier New" w:cs="Courier New"/>
           <w:color w:val="auto"/>
-          <w:shd w:val="clear" w:color="auto" w:fill="FFFFFF"/>
-          <w:lang w:val="en-US"/>
-        </w:rPr>
-      </w:pPr>
-      <w:r>
-        <w:rPr>
-          <w:rFonts w:ascii="Courier New" w:hAnsi="Courier New" w:cs="Courier New"/>
-          <w:color w:val="auto"/>
+          <w:sz w:val="22"/>
+          <w:shd w:val="clear" w:color="auto" w:fill="FFFFFF"/>
+          <w:lang w:val="en-US"/>
+        </w:rPr>
+      </w:pPr>
+      <w:r>
+        <w:rPr>
+          <w:rFonts w:ascii="Courier New" w:hAnsi="Courier New" w:cs="Courier New"/>
+          <w:color w:val="auto"/>
+          <w:sz w:val="22"/>
           <w:shd w:val="clear" w:color="auto" w:fill="FFFFFF"/>
           <w:lang w:val="en-US"/>
         </w:rPr>
@@ -2600,14 +2884,16 @@
         <w:rPr>
           <w:rFonts w:ascii="Courier New" w:hAnsi="Courier New" w:cs="Courier New"/>
           <w:color w:val="auto"/>
-          <w:shd w:val="clear" w:color="auto" w:fill="FFFFFF"/>
-          <w:lang w:val="en-US"/>
-        </w:rPr>
-      </w:pPr>
-      <w:r>
-        <w:rPr>
-          <w:rFonts w:ascii="Courier New" w:hAnsi="Courier New" w:cs="Courier New"/>
-          <w:color w:val="auto"/>
+          <w:sz w:val="22"/>
+          <w:shd w:val="clear" w:color="auto" w:fill="FFFFFF"/>
+          <w:lang w:val="en-US"/>
+        </w:rPr>
+      </w:pPr>
+      <w:r>
+        <w:rPr>
+          <w:rFonts w:ascii="Courier New" w:hAnsi="Courier New" w:cs="Courier New"/>
+          <w:color w:val="auto"/>
+          <w:sz w:val="22"/>
           <w:shd w:val="clear" w:color="auto" w:fill="FFFFFF"/>
           <w:lang w:val="en-US"/>
         </w:rPr>
@@ -2622,14 +2908,16 @@
         <w:rPr>
           <w:rFonts w:ascii="Courier New" w:hAnsi="Courier New" w:cs="Courier New"/>
           <w:color w:val="auto"/>
-          <w:shd w:val="clear" w:color="auto" w:fill="FFFFFF"/>
-          <w:lang w:val="en-US"/>
-        </w:rPr>
-      </w:pPr>
-      <w:r>
-        <w:rPr>
-          <w:rFonts w:ascii="Courier New" w:hAnsi="Courier New" w:cs="Courier New"/>
-          <w:color w:val="auto"/>
+          <w:sz w:val="22"/>
+          <w:shd w:val="clear" w:color="auto" w:fill="FFFFFF"/>
+          <w:lang w:val="en-US"/>
+        </w:rPr>
+      </w:pPr>
+      <w:r>
+        <w:rPr>
+          <w:rFonts w:ascii="Courier New" w:hAnsi="Courier New" w:cs="Courier New"/>
+          <w:color w:val="auto"/>
+          <w:sz w:val="22"/>
           <w:shd w:val="clear" w:color="auto" w:fill="FFFFFF"/>
           <w:lang w:val="en-US"/>
         </w:rPr>
@@ -2644,14 +2932,16 @@
         <w:rPr>
           <w:rFonts w:ascii="Courier New" w:hAnsi="Courier New" w:cs="Courier New"/>
           <w:color w:val="auto"/>
-          <w:shd w:val="clear" w:color="auto" w:fill="FFFFFF"/>
-          <w:lang w:val="en-US"/>
-        </w:rPr>
-      </w:pPr>
-      <w:r>
-        <w:rPr>
-          <w:rFonts w:ascii="Courier New" w:hAnsi="Courier New" w:cs="Courier New"/>
-          <w:color w:val="auto"/>
+          <w:sz w:val="22"/>
+          <w:shd w:val="clear" w:color="auto" w:fill="FFFFFF"/>
+          <w:lang w:val="en-US"/>
+        </w:rPr>
+      </w:pPr>
+      <w:r>
+        <w:rPr>
+          <w:rFonts w:ascii="Courier New" w:hAnsi="Courier New" w:cs="Courier New"/>
+          <w:color w:val="auto"/>
+          <w:sz w:val="22"/>
           <w:shd w:val="clear" w:color="auto" w:fill="FFFFFF"/>
           <w:lang w:val="en-US"/>
         </w:rPr>
@@ -2666,14 +2956,16 @@
         <w:rPr>
           <w:rFonts w:ascii="Courier New" w:hAnsi="Courier New" w:cs="Courier New"/>
           <w:color w:val="auto"/>
-          <w:shd w:val="clear" w:color="auto" w:fill="FFFFFF"/>
-          <w:lang w:val="en-US"/>
-        </w:rPr>
-      </w:pPr>
-      <w:r>
-        <w:rPr>
-          <w:rFonts w:ascii="Courier New" w:hAnsi="Courier New" w:cs="Courier New"/>
-          <w:color w:val="auto"/>
+          <w:sz w:val="22"/>
+          <w:shd w:val="clear" w:color="auto" w:fill="FFFFFF"/>
+          <w:lang w:val="en-US"/>
+        </w:rPr>
+      </w:pPr>
+      <w:r>
+        <w:rPr>
+          <w:rFonts w:ascii="Courier New" w:hAnsi="Courier New" w:cs="Courier New"/>
+          <w:color w:val="auto"/>
+          <w:sz w:val="22"/>
           <w:shd w:val="clear" w:color="auto" w:fill="FFFFFF"/>
           <w:lang w:val="en-US"/>
         </w:rPr>
@@ -2685,14 +2977,14 @@
         <w:spacing w:line="276" w:lineRule="auto"/>
         <w:jc w:val="both"/>
         <w:rPr>
-          <w:sz w:val="28"/>
-          <w:szCs w:val="28"/>
-        </w:rPr>
-      </w:pPr>
-      <w:r>
-        <w:rPr>
-          <w:rFonts w:ascii="Courier New" w:hAnsi="Courier New" w:cs="Courier New"/>
-          <w:color w:val="auto"/>
+          <w:szCs w:val="28"/>
+        </w:rPr>
+      </w:pPr>
+      <w:r>
+        <w:rPr>
+          <w:rFonts w:ascii="Courier New" w:hAnsi="Courier New" w:cs="Courier New"/>
+          <w:color w:val="auto"/>
+          <w:sz w:val="22"/>
           <w:shd w:val="clear" w:color="auto" w:fill="FFFFFF"/>
           <w:lang w:val="en-US"/>
         </w:rPr>
@@ -2800,7 +3092,6 @@
           <w:sz w:val="28"/>
           <w:szCs w:val="28"/>
         </w:rPr>
-        <w:lastRenderedPageBreak/>
         <w:drawing>
           <wp:inline distT="0" distB="0" distL="0" distR="0">
             <wp:extent cx="4713384" cy="3246120"/>
@@ -2817,7 +3108,7 @@
                     <pic:cNvPicPr/>
                   </pic:nvPicPr>
                   <pic:blipFill rotWithShape="1">
-                    <a:blip r:embed="rId7">
+                    <a:blip r:embed="rId9">
                       <a:extLst>
                         <a:ext uri="{28A0092B-C50C-407E-A947-70E740481C1C}">
                           <a14:useLocalDpi xmlns:a14="http://schemas.microsoft.com/office/drawing/2010/main" val="0"/>
@@ -2907,29 +3198,54 @@
         <w:ind w:firstLine="709"/>
         <w:jc w:val="both"/>
         <w:rPr>
-          <w:sz w:val="28"/>
-          <w:szCs w:val="28"/>
-        </w:rPr>
-      </w:pPr>
-      <w:r>
-        <w:rPr>
-          <w:sz w:val="28"/>
-          <w:szCs w:val="28"/>
-        </w:rPr>
+          <w:b/>
+          <w:sz w:val="28"/>
+          <w:szCs w:val="28"/>
+        </w:rPr>
+      </w:pPr>
+    </w:p>
+    <w:p>
+      <w:pPr>
+        <w:spacing w:line="360" w:lineRule="auto"/>
+        <w:ind w:firstLine="709"/>
+        <w:jc w:val="both"/>
+        <w:rPr>
+          <w:b/>
+          <w:sz w:val="28"/>
+          <w:szCs w:val="28"/>
+        </w:rPr>
+      </w:pPr>
+    </w:p>
+    <w:p>
+      <w:pPr>
+        <w:spacing w:line="360" w:lineRule="auto"/>
+        <w:ind w:firstLine="709"/>
+        <w:jc w:val="both"/>
+        <w:rPr>
+          <w:b/>
+          <w:sz w:val="28"/>
+          <w:szCs w:val="28"/>
+        </w:rPr>
+      </w:pPr>
+    </w:p>
+    <w:p>
+      <w:pPr>
+        <w:spacing w:line="360" w:lineRule="auto"/>
+        <w:ind w:firstLine="709"/>
+        <w:jc w:val="both"/>
+        <w:rPr>
+          <w:sz w:val="28"/>
+          <w:szCs w:val="28"/>
+        </w:rPr>
+      </w:pPr>
+      <w:r>
+        <w:rPr>
+          <w:sz w:val="28"/>
+          <w:szCs w:val="28"/>
+        </w:rPr>
+        <w:lastRenderedPageBreak/>
         <w:t>Полученный переходный процесс представлен на рисунке 2.</w:t>
       </w:r>
-    </w:p>
-    <w:p>
-      <w:pPr>
-        <w:spacing w:line="360" w:lineRule="auto"/>
-        <w:ind w:firstLine="709"/>
-        <w:jc w:val="both"/>
-        <w:rPr>
-          <w:b/>
-          <w:sz w:val="28"/>
-          <w:szCs w:val="28"/>
-        </w:rPr>
-      </w:pPr>
     </w:p>
     <w:p>
       <w:pPr>
@@ -2962,7 +3278,7 @@
                     <pic:cNvPicPr/>
                   </pic:nvPicPr>
                   <pic:blipFill rotWithShape="1">
-                    <a:blip r:embed="rId8">
+                    <a:blip r:embed="rId10">
                       <a:extLst>
                         <a:ext uri="{28A0092B-C50C-407E-A947-70E740481C1C}">
                           <a14:useLocalDpi xmlns:a14="http://schemas.microsoft.com/office/drawing/2010/main" val="0"/>
@@ -3040,97 +3356,23 @@
         <w:ind w:firstLine="709"/>
         <w:jc w:val="both"/>
         <w:rPr>
-          <w:b/>
-          <w:sz w:val="28"/>
-          <w:szCs w:val="28"/>
-        </w:rPr>
-      </w:pPr>
-    </w:p>
-    <w:p>
-      <w:pPr>
-        <w:spacing w:line="360" w:lineRule="auto"/>
-        <w:ind w:firstLine="709"/>
-        <w:jc w:val="both"/>
-        <w:rPr>
-          <w:sz w:val="28"/>
-          <w:szCs w:val="28"/>
-        </w:rPr>
-      </w:pPr>
-      <w:r>
-        <w:rPr>
-          <w:sz w:val="28"/>
-          <w:szCs w:val="28"/>
-        </w:rPr>
-        <w:lastRenderedPageBreak/>
-        <w:t xml:space="preserve">Программа </w:t>
-      </w:r>
-      <w:r>
-        <w:rPr>
-          <w:sz w:val="28"/>
-          <w:szCs w:val="28"/>
-        </w:rPr>
-        <w:t xml:space="preserve">также позволяет произвести расчет размерности аттрактора, за которую отвечает величина </w:t>
-      </w:r>
-      <w:r>
-        <w:rPr>
-          <w:sz w:val="28"/>
-          <w:szCs w:val="28"/>
-          <w:lang w:val="en-US"/>
-        </w:rPr>
-        <w:t>D</w:t>
-      </w:r>
-      <w:r>
-        <w:rPr>
-          <w:sz w:val="28"/>
-          <w:szCs w:val="28"/>
-        </w:rPr>
-        <w:t xml:space="preserve">. В нашем случае размерность аттрактора составила </w:t>
-      </w:r>
-      <w:r>
-        <w:rPr>
-          <w:sz w:val="28"/>
-          <w:szCs w:val="28"/>
-          <w:lang w:val="en-US"/>
-        </w:rPr>
-        <w:t>D</w:t>
-      </w:r>
-      <w:r>
-        <w:rPr>
-          <w:sz w:val="28"/>
-          <w:szCs w:val="28"/>
-        </w:rPr>
-        <w:t xml:space="preserve"> = 1,9403.</w:t>
-      </w:r>
-    </w:p>
-    <w:p>
-      <w:pPr>
-        <w:spacing w:line="360" w:lineRule="auto"/>
-        <w:ind w:firstLine="709"/>
-        <w:jc w:val="both"/>
-        <w:rPr>
-          <w:b/>
-          <w:sz w:val="28"/>
-          <w:szCs w:val="28"/>
-        </w:rPr>
-      </w:pPr>
-    </w:p>
-    <w:p>
-      <w:pPr>
-        <w:spacing w:line="360" w:lineRule="auto"/>
-        <w:jc w:val="center"/>
-        <w:rPr>
-          <w:b/>
-          <w:sz w:val="28"/>
-          <w:szCs w:val="28"/>
-        </w:rPr>
-      </w:pPr>
-      <w:r>
-        <w:rPr>
-          <w:b/>
-          <w:sz w:val="28"/>
-          <w:szCs w:val="28"/>
-        </w:rPr>
-        <w:t>ВЫВОД</w:t>
+          <w:sz w:val="28"/>
+          <w:szCs w:val="28"/>
+        </w:rPr>
+      </w:pPr>
+      <w:r>
+        <w:rPr>
+          <w:sz w:val="28"/>
+          <w:szCs w:val="28"/>
+        </w:rPr>
+        <w:t>Выберем в качестве начальных условий точку, которая уже принадлежит аттрактору и построим новый аттрактор без значительного переходного процесса для вычисления фрактальной размерности</w:t>
+      </w:r>
+      <w:r>
+        <w:rPr>
+          <w:sz w:val="28"/>
+          <w:szCs w:val="28"/>
+        </w:rPr>
+        <w:t>, его траекторию можно видеть на рисунке 3.</w:t>
       </w:r>
     </w:p>
     <w:p>
@@ -3139,6 +3381,599 @@
         <w:ind w:firstLine="709"/>
         <w:jc w:val="center"/>
         <w:rPr>
+          <w:sz w:val="28"/>
+          <w:szCs w:val="28"/>
+        </w:rPr>
+      </w:pPr>
+      <w:r>
+        <w:rPr>
+          <w:noProof/>
+          <w:sz w:val="28"/>
+          <w:szCs w:val="28"/>
+        </w:rPr>
+        <w:drawing>
+          <wp:inline distT="0" distB="0" distL="0" distR="0">
+            <wp:extent cx="4084320" cy="3159684"/>
+            <wp:effectExtent l="0" t="0" r="0" b="3175"/>
+            <wp:docPr id="5" name="Рисунок 5"/>
+            <wp:cNvGraphicFramePr>
+              <a:graphicFrameLocks xmlns:a="http://schemas.openxmlformats.org/drawingml/2006/main" noChangeAspect="1"/>
+            </wp:cNvGraphicFramePr>
+            <a:graphic xmlns:a="http://schemas.openxmlformats.org/drawingml/2006/main">
+              <a:graphicData uri="http://schemas.openxmlformats.org/drawingml/2006/picture">
+                <pic:pic xmlns:pic="http://schemas.openxmlformats.org/drawingml/2006/picture">
+                  <pic:nvPicPr>
+                    <pic:cNvPr id="5" name="attractor1.png"/>
+                    <pic:cNvPicPr/>
+                  </pic:nvPicPr>
+                  <pic:blipFill rotWithShape="1">
+                    <a:blip r:embed="rId11">
+                      <a:extLst>
+                        <a:ext uri="{28A0092B-C50C-407E-A947-70E740481C1C}">
+                          <a14:useLocalDpi xmlns:a14="http://schemas.microsoft.com/office/drawing/2010/main" val="0"/>
+                        </a:ext>
+                      </a:extLst>
+                    </a:blip>
+                    <a:srcRect l="8594" t="5815" r="5858" b="5942"/>
+                    <a:stretch/>
+                  </pic:blipFill>
+                  <pic:spPr bwMode="auto">
+                    <a:xfrm>
+                      <a:off x="0" y="0"/>
+                      <a:ext cx="4113457" cy="3182225"/>
+                    </a:xfrm>
+                    <a:prstGeom prst="rect">
+                      <a:avLst/>
+                    </a:prstGeom>
+                    <a:ln>
+                      <a:noFill/>
+                    </a:ln>
+                    <a:extLst>
+                      <a:ext uri="{53640926-AAD7-44D8-BBD7-CCE9431645EC}">
+                        <a14:shadowObscured xmlns:a14="http://schemas.microsoft.com/office/drawing/2010/main"/>
+                      </a:ext>
+                    </a:extLst>
+                  </pic:spPr>
+                </pic:pic>
+              </a:graphicData>
+            </a:graphic>
+          </wp:inline>
+        </w:drawing>
+      </w:r>
+    </w:p>
+    <w:p>
+      <w:pPr>
+        <w:spacing w:line="360" w:lineRule="auto"/>
+        <w:jc w:val="center"/>
+        <w:rPr>
+          <w:sz w:val="28"/>
+          <w:szCs w:val="28"/>
+        </w:rPr>
+      </w:pPr>
+      <w:r>
+        <w:rPr>
+          <w:sz w:val="28"/>
+          <w:szCs w:val="28"/>
+        </w:rPr>
+        <w:t>Рис</w:t>
+      </w:r>
+      <w:r>
+        <w:rPr>
+          <w:sz w:val="28"/>
+          <w:szCs w:val="28"/>
+        </w:rPr>
+        <w:t xml:space="preserve">унок </w:t>
+      </w:r>
+      <w:r>
+        <w:rPr>
+          <w:sz w:val="28"/>
+          <w:szCs w:val="28"/>
+        </w:rPr>
+        <w:t>3</w:t>
+      </w:r>
+      <w:r>
+        <w:rPr>
+          <w:sz w:val="28"/>
+          <w:szCs w:val="28"/>
+        </w:rPr>
+        <w:t xml:space="preserve"> –</w:t>
+      </w:r>
+      <w:r>
+        <w:rPr>
+          <w:sz w:val="28"/>
+          <w:szCs w:val="28"/>
+        </w:rPr>
+        <w:t xml:space="preserve"> </w:t>
+      </w:r>
+      <w:r>
+        <w:rPr>
+          <w:sz w:val="28"/>
+          <w:szCs w:val="28"/>
+        </w:rPr>
+        <w:t>аттрактор</w:t>
+      </w:r>
+      <w:bookmarkStart w:id="0" w:name="_GoBack"/>
+      <w:bookmarkEnd w:id="0"/>
+    </w:p>
+    <w:p>
+      <w:pPr>
+        <w:spacing w:line="360" w:lineRule="auto"/>
+        <w:ind w:firstLine="709"/>
+        <w:jc w:val="both"/>
+        <w:rPr>
+          <w:sz w:val="28"/>
+          <w:szCs w:val="28"/>
+        </w:rPr>
+      </w:pPr>
+      <w:r>
+        <w:rPr>
+          <w:sz w:val="28"/>
+          <w:szCs w:val="28"/>
+        </w:rPr>
+        <w:lastRenderedPageBreak/>
+        <w:t>Произведем расчет</w:t>
+      </w:r>
+      <w:r>
+        <w:rPr>
+          <w:sz w:val="28"/>
+          <w:szCs w:val="28"/>
+        </w:rPr>
+        <w:t xml:space="preserve"> размерности аттрактора, используя функцию, описанную в листинге 2. В таблице 1 представлен расчет размерности с уменьшением значения </w:t>
+      </w:r>
+      <w:r>
+        <w:rPr>
+          <w:i/>
+          <w:sz w:val="28"/>
+          <w:szCs w:val="28"/>
+          <w:lang w:val="en-US"/>
+        </w:rPr>
+        <w:t>r</w:t>
+      </w:r>
+      <w:r>
+        <w:rPr>
+          <w:i/>
+          <w:sz w:val="28"/>
+          <w:szCs w:val="28"/>
+        </w:rPr>
+        <w:t xml:space="preserve">, </w:t>
+      </w:r>
+      <w:r>
+        <w:rPr>
+          <w:sz w:val="28"/>
+          <w:szCs w:val="28"/>
+        </w:rPr>
+        <w:t>для расчета использовались все полученные точки аттрактора</w:t>
+      </w:r>
+      <w:r>
+        <w:rPr>
+          <w:sz w:val="28"/>
+          <w:szCs w:val="28"/>
+        </w:rPr>
+        <w:t>.</w:t>
+      </w:r>
+      <w:r>
+        <w:rPr>
+          <w:sz w:val="28"/>
+          <w:szCs w:val="28"/>
+        </w:rPr>
+        <w:t xml:space="preserve"> В нашем случае размерность аттрактора составила </w:t>
+      </w:r>
+      <w:r>
+        <w:rPr>
+          <w:sz w:val="28"/>
+          <w:szCs w:val="28"/>
+          <w:lang w:val="en-US"/>
+        </w:rPr>
+        <w:t>D</w:t>
+      </w:r>
+      <w:r>
+        <w:rPr>
+          <w:sz w:val="28"/>
+          <w:szCs w:val="28"/>
+        </w:rPr>
+        <w:t xml:space="preserve"> = </w:t>
+      </w:r>
+      <w:r>
+        <w:rPr>
+          <w:sz w:val="28"/>
+          <w:szCs w:val="28"/>
+        </w:rPr>
+        <w:t>2</w:t>
+      </w:r>
+      <w:r>
+        <w:rPr>
+          <w:sz w:val="28"/>
+          <w:szCs w:val="28"/>
+        </w:rPr>
+        <w:t>,</w:t>
+      </w:r>
+      <w:r>
+        <w:rPr>
+          <w:sz w:val="28"/>
+          <w:szCs w:val="28"/>
+        </w:rPr>
+        <w:t>1</w:t>
+      </w:r>
+      <w:r>
+        <w:rPr>
+          <w:sz w:val="28"/>
+          <w:szCs w:val="28"/>
+        </w:rPr>
+        <w:t>1</w:t>
+      </w:r>
+      <w:r>
+        <w:rPr>
+          <w:sz w:val="28"/>
+          <w:szCs w:val="28"/>
+        </w:rPr>
+        <w:t>.</w:t>
+      </w:r>
+    </w:p>
+    <w:p>
+      <w:pPr>
+        <w:spacing w:line="360" w:lineRule="auto"/>
+        <w:ind w:firstLine="709"/>
+        <w:jc w:val="right"/>
+        <w:rPr>
+          <w:i/>
+          <w:sz w:val="28"/>
+          <w:szCs w:val="28"/>
+        </w:rPr>
+      </w:pPr>
+      <w:r>
+        <w:rPr>
+          <w:i/>
+          <w:sz w:val="28"/>
+          <w:szCs w:val="28"/>
+        </w:rPr>
+        <w:t>Таблица 1 – Вычисление размерности аттрактора</w:t>
+      </w:r>
+    </w:p>
+    <w:tbl>
+      <w:tblPr>
+        <w:tblStyle w:val="af0"/>
+        <w:tblW w:w="0" w:type="auto"/>
+        <w:tblLook w:val="04A0" w:firstRow="1" w:lastRow="0" w:firstColumn="1" w:lastColumn="0" w:noHBand="0" w:noVBand="1"/>
+      </w:tblPr>
+      <w:tblGrid>
+        <w:gridCol w:w="4673"/>
+        <w:gridCol w:w="4673"/>
+      </w:tblGrid>
+      <w:tr>
+        <w:tc>
+          <w:tcPr>
+            <w:tcW w:w="4673" w:type="dxa"/>
+          </w:tcPr>
+          <w:p>
+            <w:pPr>
+              <w:spacing w:line="360" w:lineRule="auto"/>
+              <w:jc w:val="center"/>
+              <w:rPr>
+                <w:i/>
+                <w:sz w:val="28"/>
+                <w:szCs w:val="28"/>
+              </w:rPr>
+            </w:pPr>
+            <w:r>
+              <w:rPr>
+                <w:sz w:val="28"/>
+                <w:szCs w:val="28"/>
+              </w:rPr>
+              <w:t xml:space="preserve">Значение </w:t>
+            </w:r>
+            <w:r>
+              <w:rPr>
+                <w:i/>
+                <w:sz w:val="28"/>
+                <w:szCs w:val="28"/>
+                <w:lang w:val="en-US"/>
+              </w:rPr>
+              <w:t>r</w:t>
+            </w:r>
+          </w:p>
+        </w:tc>
+        <w:tc>
+          <w:tcPr>
+            <w:tcW w:w="4673" w:type="dxa"/>
+          </w:tcPr>
+          <w:p>
+            <w:pPr>
+              <w:spacing w:line="360" w:lineRule="auto"/>
+              <w:jc w:val="center"/>
+              <w:rPr>
+                <w:sz w:val="28"/>
+                <w:szCs w:val="28"/>
+              </w:rPr>
+            </w:pPr>
+            <w:r>
+              <w:rPr>
+                <w:sz w:val="28"/>
+                <w:szCs w:val="28"/>
+              </w:rPr>
+              <w:t>Фрактальная размерность</w:t>
+            </w:r>
+          </w:p>
+        </w:tc>
+      </w:tr>
+      <w:tr>
+        <w:tc>
+          <w:tcPr>
+            <w:tcW w:w="4673" w:type="dxa"/>
+          </w:tcPr>
+          <w:p>
+            <w:pPr>
+              <w:spacing w:line="360" w:lineRule="auto"/>
+              <w:jc w:val="both"/>
+              <w:rPr>
+                <w:sz w:val="28"/>
+                <w:szCs w:val="28"/>
+              </w:rPr>
+            </w:pPr>
+            <w:r>
+              <w:rPr>
+                <w:sz w:val="28"/>
+                <w:szCs w:val="28"/>
+              </w:rPr>
+              <w:t>0.1</w:t>
+            </w:r>
+          </w:p>
+        </w:tc>
+        <w:tc>
+          <w:tcPr>
+            <w:tcW w:w="4673" w:type="dxa"/>
+          </w:tcPr>
+          <w:p>
+            <w:pPr>
+              <w:spacing w:line="360" w:lineRule="auto"/>
+              <w:jc w:val="both"/>
+              <w:rPr>
+                <w:sz w:val="28"/>
+                <w:szCs w:val="28"/>
+              </w:rPr>
+            </w:pPr>
+            <w:r>
+              <w:rPr>
+                <w:sz w:val="28"/>
+                <w:szCs w:val="28"/>
+              </w:rPr>
+              <w:t>2.86</w:t>
+            </w:r>
+          </w:p>
+        </w:tc>
+      </w:tr>
+      <w:tr>
+        <w:tc>
+          <w:tcPr>
+            <w:tcW w:w="4673" w:type="dxa"/>
+          </w:tcPr>
+          <w:p>
+            <w:pPr>
+              <w:spacing w:line="360" w:lineRule="auto"/>
+              <w:jc w:val="both"/>
+              <w:rPr>
+                <w:sz w:val="28"/>
+                <w:szCs w:val="28"/>
+              </w:rPr>
+            </w:pPr>
+            <w:r>
+              <w:rPr>
+                <w:sz w:val="28"/>
+                <w:szCs w:val="28"/>
+              </w:rPr>
+              <w:t>0.01</w:t>
+            </w:r>
+          </w:p>
+        </w:tc>
+        <w:tc>
+          <w:tcPr>
+            <w:tcW w:w="4673" w:type="dxa"/>
+          </w:tcPr>
+          <w:p>
+            <w:pPr>
+              <w:spacing w:line="360" w:lineRule="auto"/>
+              <w:jc w:val="both"/>
+              <w:rPr>
+                <w:sz w:val="28"/>
+                <w:szCs w:val="28"/>
+              </w:rPr>
+            </w:pPr>
+            <w:r>
+              <w:rPr>
+                <w:sz w:val="28"/>
+                <w:szCs w:val="28"/>
+              </w:rPr>
+              <w:t>2.1</w:t>
+            </w:r>
+          </w:p>
+        </w:tc>
+      </w:tr>
+      <w:tr>
+        <w:tc>
+          <w:tcPr>
+            <w:tcW w:w="4673" w:type="dxa"/>
+          </w:tcPr>
+          <w:p>
+            <w:pPr>
+              <w:spacing w:line="360" w:lineRule="auto"/>
+              <w:jc w:val="both"/>
+              <w:rPr>
+                <w:sz w:val="28"/>
+                <w:szCs w:val="28"/>
+              </w:rPr>
+            </w:pPr>
+            <w:r>
+              <w:rPr>
+                <w:sz w:val="28"/>
+                <w:szCs w:val="28"/>
+              </w:rPr>
+              <w:t>0.001</w:t>
+            </w:r>
+          </w:p>
+        </w:tc>
+        <w:tc>
+          <w:tcPr>
+            <w:tcW w:w="4673" w:type="dxa"/>
+          </w:tcPr>
+          <w:p>
+            <w:pPr>
+              <w:spacing w:line="360" w:lineRule="auto"/>
+              <w:jc w:val="both"/>
+              <w:rPr>
+                <w:sz w:val="28"/>
+                <w:szCs w:val="28"/>
+              </w:rPr>
+            </w:pPr>
+            <w:r>
+              <w:rPr>
+                <w:sz w:val="28"/>
+                <w:szCs w:val="28"/>
+              </w:rPr>
+              <w:t>2.2</w:t>
+            </w:r>
+          </w:p>
+        </w:tc>
+      </w:tr>
+      <w:tr>
+        <w:tc>
+          <w:tcPr>
+            <w:tcW w:w="4673" w:type="dxa"/>
+          </w:tcPr>
+          <w:p>
+            <w:pPr>
+              <w:spacing w:line="360" w:lineRule="auto"/>
+              <w:jc w:val="both"/>
+              <w:rPr>
+                <w:sz w:val="28"/>
+                <w:szCs w:val="28"/>
+              </w:rPr>
+            </w:pPr>
+            <w:r>
+              <w:rPr>
+                <w:sz w:val="28"/>
+                <w:szCs w:val="28"/>
+              </w:rPr>
+              <w:t>0.0008</w:t>
+            </w:r>
+          </w:p>
+        </w:tc>
+        <w:tc>
+          <w:tcPr>
+            <w:tcW w:w="4673" w:type="dxa"/>
+          </w:tcPr>
+          <w:p>
+            <w:pPr>
+              <w:spacing w:line="360" w:lineRule="auto"/>
+              <w:jc w:val="both"/>
+              <w:rPr>
+                <w:sz w:val="28"/>
+                <w:szCs w:val="28"/>
+              </w:rPr>
+            </w:pPr>
+            <w:r>
+              <w:rPr>
+                <w:sz w:val="28"/>
+                <w:szCs w:val="28"/>
+              </w:rPr>
+              <w:t>2.13</w:t>
+            </w:r>
+          </w:p>
+        </w:tc>
+      </w:tr>
+      <w:tr>
+        <w:tc>
+          <w:tcPr>
+            <w:tcW w:w="4673" w:type="dxa"/>
+          </w:tcPr>
+          <w:p>
+            <w:pPr>
+              <w:spacing w:line="360" w:lineRule="auto"/>
+              <w:jc w:val="both"/>
+              <w:rPr>
+                <w:sz w:val="28"/>
+                <w:szCs w:val="28"/>
+              </w:rPr>
+            </w:pPr>
+            <w:r>
+              <w:rPr>
+                <w:sz w:val="28"/>
+                <w:szCs w:val="28"/>
+              </w:rPr>
+              <w:t>0.00074</w:t>
+            </w:r>
+          </w:p>
+        </w:tc>
+        <w:tc>
+          <w:tcPr>
+            <w:tcW w:w="4673" w:type="dxa"/>
+          </w:tcPr>
+          <w:p>
+            <w:pPr>
+              <w:spacing w:line="360" w:lineRule="auto"/>
+              <w:jc w:val="both"/>
+              <w:rPr>
+                <w:sz w:val="28"/>
+                <w:szCs w:val="28"/>
+              </w:rPr>
+            </w:pPr>
+            <w:r>
+              <w:rPr>
+                <w:sz w:val="28"/>
+                <w:szCs w:val="28"/>
+              </w:rPr>
+              <w:t>2.11</w:t>
+            </w:r>
+          </w:p>
+        </w:tc>
+      </w:tr>
+    </w:tbl>
+    <w:p>
+      <w:pPr>
+        <w:spacing w:line="360" w:lineRule="auto"/>
+        <w:ind w:firstLine="709"/>
+        <w:jc w:val="both"/>
+        <w:rPr>
+          <w:sz w:val="28"/>
+          <w:szCs w:val="28"/>
+        </w:rPr>
+      </w:pPr>
+    </w:p>
+    <w:p>
+      <w:pPr>
+        <w:spacing w:line="360" w:lineRule="auto"/>
+        <w:ind w:firstLine="709"/>
+        <w:jc w:val="both"/>
+        <w:rPr>
+          <w:b/>
+          <w:sz w:val="28"/>
+          <w:szCs w:val="28"/>
+        </w:rPr>
+      </w:pPr>
+    </w:p>
+    <w:p>
+      <w:pPr>
+        <w:spacing w:line="360" w:lineRule="auto"/>
+        <w:jc w:val="center"/>
+        <w:rPr>
+          <w:b/>
+          <w:sz w:val="28"/>
+          <w:szCs w:val="28"/>
+        </w:rPr>
+      </w:pPr>
+      <w:r>
+        <w:rPr>
+          <w:b/>
+          <w:sz w:val="28"/>
+          <w:szCs w:val="28"/>
+        </w:rPr>
+        <w:t>ВЫВОД</w:t>
+      </w:r>
+    </w:p>
+    <w:p>
+      <w:pPr>
+        <w:spacing w:line="360" w:lineRule="auto"/>
+        <w:ind w:firstLine="709"/>
+        <w:jc w:val="center"/>
+        <w:rPr>
           <w:b/>
           <w:sz w:val="28"/>
           <w:szCs w:val="28"/>
@@ -3207,7 +4042,7 @@
     </w:p>
     <w:p/>
     <w:sectPr>
-      <w:footerReference w:type="default" r:id="rId9"/>
+      <w:footerReference w:type="default" r:id="rId12"/>
       <w:pgSz w:w="11906" w:h="16838"/>
       <w:pgMar w:top="1134" w:right="849" w:bottom="1134" w:left="1701" w:header="708" w:footer="708" w:gutter="0"/>
       <w:cols w:space="720"/>
@@ -3218,7 +4053,7 @@
 </file>
 
 <file path=word/endnotes.xml><?xml version="1.0" encoding="utf-8"?>
-<w:endnotes xmlns:wpc="http://schemas.microsoft.com/office/word/2010/wordprocessingCanvas" xmlns:cx="http://schemas.microsoft.com/office/drawing/2014/chartex" xmlns:mc="http://schemas.openxmlformats.org/markup-compatibility/2006" xmlns:o="urn:schemas-microsoft-com:office:office" xmlns:r="http://schemas.openxmlformats.org/officeDocument/2006/relationships" xmlns:m="http://schemas.openxmlformats.org/officeDocument/2006/math" xmlns:v="urn:schemas-microsoft-com:vml" xmlns:wp14="http://schemas.microsoft.com/office/word/2010/wordprocessingDrawing" xmlns:wp="http://schemas.openxmlformats.org/drawingml/2006/wordprocessingDrawing" xmlns:w10="urn:schemas-microsoft-com:office:word" xmlns:w="http://schemas.openxmlformats.org/wordprocessingml/2006/main" xmlns:w14="http://schemas.microsoft.com/office/word/2010/wordml" xmlns:w15="http://schemas.microsoft.com/office/word/2012/wordml" xmlns:w16se="http://schemas.microsoft.com/office/word/2015/wordml/symex" xmlns:wpg="http://schemas.microsoft.com/office/word/2010/wordprocessingGroup" xmlns:wpi="http://schemas.microsoft.com/office/word/2010/wordprocessingInk" xmlns:wne="http://schemas.microsoft.com/office/word/2006/wordml" xmlns:wps="http://schemas.microsoft.com/office/word/2010/wordprocessingShape" mc:Ignorable="w14 w15 w16se wp14">
+<w:endnotes xmlns:wpc="http://schemas.microsoft.com/office/word/2010/wordprocessingCanvas" xmlns:cx="http://schemas.microsoft.com/office/drawing/2014/chartex" xmlns:cx1="http://schemas.microsoft.com/office/drawing/2015/9/8/chartex" xmlns:cx2="http://schemas.microsoft.com/office/drawing/2015/10/21/chartex" xmlns:cx3="http://schemas.microsoft.com/office/drawing/2016/5/9/chartex" xmlns:cx4="http://schemas.microsoft.com/office/drawing/2016/5/10/chartex" xmlns:cx5="http://schemas.microsoft.com/office/drawing/2016/5/11/chartex" xmlns:cx6="http://schemas.microsoft.com/office/drawing/2016/5/12/chartex" xmlns:cx7="http://schemas.microsoft.com/office/drawing/2016/5/13/chartex" xmlns:cx8="http://schemas.microsoft.com/office/drawing/2016/5/14/chartex" xmlns:mc="http://schemas.openxmlformats.org/markup-compatibility/2006" xmlns:aink="http://schemas.microsoft.com/office/drawing/2016/ink" xmlns:am3d="http://schemas.microsoft.com/office/drawing/2017/model3d" xmlns:o="urn:schemas-microsoft-com:office:office" xmlns:r="http://schemas.openxmlformats.org/officeDocument/2006/relationships" xmlns:m="http://schemas.openxmlformats.org/officeDocument/2006/math" xmlns:v="urn:schemas-microsoft-com:vml" xmlns:wp14="http://schemas.microsoft.com/office/word/2010/wordprocessingDrawing" xmlns:wp="http://schemas.openxmlformats.org/drawingml/2006/wordprocessingDrawing" xmlns:w10="urn:schemas-microsoft-com:office:word" xmlns:w="http://schemas.openxmlformats.org/wordprocessingml/2006/main" xmlns:w14="http://schemas.microsoft.com/office/word/2010/wordml" xmlns:w15="http://schemas.microsoft.com/office/word/2012/wordml" xmlns:w16cid="http://schemas.microsoft.com/office/word/2016/wordml/cid" xmlns:w16se="http://schemas.microsoft.com/office/word/2015/wordml/symex" xmlns:wpg="http://schemas.microsoft.com/office/word/2010/wordprocessingGroup" xmlns:wpi="http://schemas.microsoft.com/office/word/2010/wordprocessingInk" xmlns:wne="http://schemas.microsoft.com/office/word/2006/wordml" xmlns:wps="http://schemas.microsoft.com/office/word/2010/wordprocessingShape" mc:Ignorable="w14 w15 w16se w16cid wp14">
   <w:endnote w:type="separator" w:id="-1">
     <w:p>
       <w:r>
@@ -3237,7 +4072,7 @@
 </file>
 
 <file path=word/footer1.xml><?xml version="1.0" encoding="utf-8"?>
-<w:ftr xmlns:wpc="http://schemas.microsoft.com/office/word/2010/wordprocessingCanvas" xmlns:cx="http://schemas.microsoft.com/office/drawing/2014/chartex" xmlns:mc="http://schemas.openxmlformats.org/markup-compatibility/2006" xmlns:o="urn:schemas-microsoft-com:office:office" xmlns:r="http://schemas.openxmlformats.org/officeDocument/2006/relationships" xmlns:m="http://schemas.openxmlformats.org/officeDocument/2006/math" xmlns:v="urn:schemas-microsoft-com:vml" xmlns:wp14="http://schemas.microsoft.com/office/word/2010/wordprocessingDrawing" xmlns:wp="http://schemas.openxmlformats.org/drawingml/2006/wordprocessingDrawing" xmlns:w10="urn:schemas-microsoft-com:office:word" xmlns:w="http://schemas.openxmlformats.org/wordprocessingml/2006/main" xmlns:w14="http://schemas.microsoft.com/office/word/2010/wordml" xmlns:w15="http://schemas.microsoft.com/office/word/2012/wordml" xmlns:w16se="http://schemas.microsoft.com/office/word/2015/wordml/symex" xmlns:wpg="http://schemas.microsoft.com/office/word/2010/wordprocessingGroup" xmlns:wpi="http://schemas.microsoft.com/office/word/2010/wordprocessingInk" xmlns:wne="http://schemas.microsoft.com/office/word/2006/wordml" xmlns:wps="http://schemas.microsoft.com/office/word/2010/wordprocessingShape" mc:Ignorable="w14 w15 w16se wp14">
+<w:ftr xmlns:wpc="http://schemas.microsoft.com/office/word/2010/wordprocessingCanvas" xmlns:cx="http://schemas.microsoft.com/office/drawing/2014/chartex" xmlns:cx1="http://schemas.microsoft.com/office/drawing/2015/9/8/chartex" xmlns:cx2="http://schemas.microsoft.com/office/drawing/2015/10/21/chartex" xmlns:cx3="http://schemas.microsoft.com/office/drawing/2016/5/9/chartex" xmlns:cx4="http://schemas.microsoft.com/office/drawing/2016/5/10/chartex" xmlns:cx5="http://schemas.microsoft.com/office/drawing/2016/5/11/chartex" xmlns:cx6="http://schemas.microsoft.com/office/drawing/2016/5/12/chartex" xmlns:cx7="http://schemas.microsoft.com/office/drawing/2016/5/13/chartex" xmlns:cx8="http://schemas.microsoft.com/office/drawing/2016/5/14/chartex" xmlns:mc="http://schemas.openxmlformats.org/markup-compatibility/2006" xmlns:aink="http://schemas.microsoft.com/office/drawing/2016/ink" xmlns:am3d="http://schemas.microsoft.com/office/drawing/2017/model3d" xmlns:o="urn:schemas-microsoft-com:office:office" xmlns:r="http://schemas.openxmlformats.org/officeDocument/2006/relationships" xmlns:m="http://schemas.openxmlformats.org/officeDocument/2006/math" xmlns:v="urn:schemas-microsoft-com:vml" xmlns:wp14="http://schemas.microsoft.com/office/word/2010/wordprocessingDrawing" xmlns:wp="http://schemas.openxmlformats.org/drawingml/2006/wordprocessingDrawing" xmlns:w10="urn:schemas-microsoft-com:office:word" xmlns:w="http://schemas.openxmlformats.org/wordprocessingml/2006/main" xmlns:w14="http://schemas.microsoft.com/office/word/2010/wordml" xmlns:w15="http://schemas.microsoft.com/office/word/2012/wordml" xmlns:w16cid="http://schemas.microsoft.com/office/word/2016/wordml/cid" xmlns:w16se="http://schemas.microsoft.com/office/word/2015/wordml/symex" xmlns:wpg="http://schemas.microsoft.com/office/word/2010/wordprocessingGroup" xmlns:wpi="http://schemas.microsoft.com/office/word/2010/wordprocessingInk" xmlns:wne="http://schemas.microsoft.com/office/word/2006/wordml" xmlns:wps="http://schemas.microsoft.com/office/word/2010/wordprocessingShape" mc:Ignorable="w14 w15 w16se w16cid wp14">
   <w:p>
     <w:pPr>
       <w:framePr w:wrap="around" w:vAnchor="text" w:hAnchor="margin" w:xAlign="center" w:y="1"/>
@@ -3276,7 +4111,7 @@
 </file>
 
 <file path=word/footnotes.xml><?xml version="1.0" encoding="utf-8"?>
-<w:footnotes xmlns:wpc="http://schemas.microsoft.com/office/word/2010/wordprocessingCanvas" xmlns:cx="http://schemas.microsoft.com/office/drawing/2014/chartex" xmlns:mc="http://schemas.openxmlformats.org/markup-compatibility/2006" xmlns:o="urn:schemas-microsoft-com:office:office" xmlns:r="http://schemas.openxmlformats.org/officeDocument/2006/relationships" xmlns:m="http://schemas.openxmlformats.org/officeDocument/2006/math" xmlns:v="urn:schemas-microsoft-com:vml" xmlns:wp14="http://schemas.microsoft.com/office/word/2010/wordprocessingDrawing" xmlns:wp="http://schemas.openxmlformats.org/drawingml/2006/wordprocessingDrawing" xmlns:w10="urn:schemas-microsoft-com:office:word" xmlns:w="http://schemas.openxmlformats.org/wordprocessingml/2006/main" xmlns:w14="http://schemas.microsoft.com/office/word/2010/wordml" xmlns:w15="http://schemas.microsoft.com/office/word/2012/wordml" xmlns:w16se="http://schemas.microsoft.com/office/word/2015/wordml/symex" xmlns:wpg="http://schemas.microsoft.com/office/word/2010/wordprocessingGroup" xmlns:wpi="http://schemas.microsoft.com/office/word/2010/wordprocessingInk" xmlns:wne="http://schemas.microsoft.com/office/word/2006/wordml" xmlns:wps="http://schemas.microsoft.com/office/word/2010/wordprocessingShape" mc:Ignorable="w14 w15 w16se wp14">
+<w:footnotes xmlns:wpc="http://schemas.microsoft.com/office/word/2010/wordprocessingCanvas" xmlns:cx="http://schemas.microsoft.com/office/drawing/2014/chartex" xmlns:cx1="http://schemas.microsoft.com/office/drawing/2015/9/8/chartex" xmlns:cx2="http://schemas.microsoft.com/office/drawing/2015/10/21/chartex" xmlns:cx3="http://schemas.microsoft.com/office/drawing/2016/5/9/chartex" xmlns:cx4="http://schemas.microsoft.com/office/drawing/2016/5/10/chartex" xmlns:cx5="http://schemas.microsoft.com/office/drawing/2016/5/11/chartex" xmlns:cx6="http://schemas.microsoft.com/office/drawing/2016/5/12/chartex" xmlns:cx7="http://schemas.microsoft.com/office/drawing/2016/5/13/chartex" xmlns:cx8="http://schemas.microsoft.com/office/drawing/2016/5/14/chartex" xmlns:mc="http://schemas.openxmlformats.org/markup-compatibility/2006" xmlns:aink="http://schemas.microsoft.com/office/drawing/2016/ink" xmlns:am3d="http://schemas.microsoft.com/office/drawing/2017/model3d" xmlns:o="urn:schemas-microsoft-com:office:office" xmlns:r="http://schemas.openxmlformats.org/officeDocument/2006/relationships" xmlns:m="http://schemas.openxmlformats.org/officeDocument/2006/math" xmlns:v="urn:schemas-microsoft-com:vml" xmlns:wp14="http://schemas.microsoft.com/office/word/2010/wordprocessingDrawing" xmlns:wp="http://schemas.openxmlformats.org/drawingml/2006/wordprocessingDrawing" xmlns:w10="urn:schemas-microsoft-com:office:word" xmlns:w="http://schemas.openxmlformats.org/wordprocessingml/2006/main" xmlns:w14="http://schemas.microsoft.com/office/word/2010/wordml" xmlns:w15="http://schemas.microsoft.com/office/word/2012/wordml" xmlns:w16cid="http://schemas.microsoft.com/office/word/2016/wordml/cid" xmlns:w16se="http://schemas.microsoft.com/office/word/2015/wordml/symex" xmlns:wpg="http://schemas.microsoft.com/office/word/2010/wordprocessingGroup" xmlns:wpi="http://schemas.microsoft.com/office/word/2010/wordprocessingInk" xmlns:wne="http://schemas.microsoft.com/office/word/2006/wordml" xmlns:wps="http://schemas.microsoft.com/office/word/2010/wordprocessingShape" mc:Ignorable="w14 w15 w16se w16cid wp14">
   <w:footnote w:type="separator" w:id="-1">
     <w:p>
       <w:r>
@@ -3295,7 +4130,7 @@
 </file>
 
 <file path=word/numbering.xml><?xml version="1.0" encoding="utf-8"?>
-<w:numbering xmlns:wpc="http://schemas.microsoft.com/office/word/2010/wordprocessingCanvas" xmlns:cx="http://schemas.microsoft.com/office/drawing/2014/chartex" xmlns:mc="http://schemas.openxmlformats.org/markup-compatibility/2006" xmlns:o="urn:schemas-microsoft-com:office:office" xmlns:r="http://schemas.openxmlformats.org/officeDocument/2006/relationships" xmlns:m="http://schemas.openxmlformats.org/officeDocument/2006/math" xmlns:v="urn:schemas-microsoft-com:vml" xmlns:wp14="http://schemas.microsoft.com/office/word/2010/wordprocessingDrawing" xmlns:wp="http://schemas.openxmlformats.org/drawingml/2006/wordprocessingDrawing" xmlns:w10="urn:schemas-microsoft-com:office:word" xmlns:w="http://schemas.openxmlformats.org/wordprocessingml/2006/main" xmlns:w14="http://schemas.microsoft.com/office/word/2010/wordml" xmlns:w15="http://schemas.microsoft.com/office/word/2012/wordml" xmlns:w16se="http://schemas.microsoft.com/office/word/2015/wordml/symex" xmlns:wpg="http://schemas.microsoft.com/office/word/2010/wordprocessingGroup" xmlns:wpi="http://schemas.microsoft.com/office/word/2010/wordprocessingInk" xmlns:wne="http://schemas.microsoft.com/office/word/2006/wordml" xmlns:wps="http://schemas.microsoft.com/office/word/2010/wordprocessingShape" mc:Ignorable="w14 w15 w16se wp14">
+<w:numbering xmlns:wpc="http://schemas.microsoft.com/office/word/2010/wordprocessingCanvas" xmlns:cx="http://schemas.microsoft.com/office/drawing/2014/chartex" xmlns:cx1="http://schemas.microsoft.com/office/drawing/2015/9/8/chartex" xmlns:cx2="http://schemas.microsoft.com/office/drawing/2015/10/21/chartex" xmlns:cx3="http://schemas.microsoft.com/office/drawing/2016/5/9/chartex" xmlns:cx4="http://schemas.microsoft.com/office/drawing/2016/5/10/chartex" xmlns:cx5="http://schemas.microsoft.com/office/drawing/2016/5/11/chartex" xmlns:cx6="http://schemas.microsoft.com/office/drawing/2016/5/12/chartex" xmlns:cx7="http://schemas.microsoft.com/office/drawing/2016/5/13/chartex" xmlns:cx8="http://schemas.microsoft.com/office/drawing/2016/5/14/chartex" xmlns:mc="http://schemas.openxmlformats.org/markup-compatibility/2006" xmlns:aink="http://schemas.microsoft.com/office/drawing/2016/ink" xmlns:am3d="http://schemas.microsoft.com/office/drawing/2017/model3d" xmlns:o="urn:schemas-microsoft-com:office:office" xmlns:r="http://schemas.openxmlformats.org/officeDocument/2006/relationships" xmlns:m="http://schemas.openxmlformats.org/officeDocument/2006/math" xmlns:v="urn:schemas-microsoft-com:vml" xmlns:wp14="http://schemas.microsoft.com/office/word/2010/wordprocessingDrawing" xmlns:wp="http://schemas.openxmlformats.org/drawingml/2006/wordprocessingDrawing" xmlns:w10="urn:schemas-microsoft-com:office:word" xmlns:w="http://schemas.openxmlformats.org/wordprocessingml/2006/main" xmlns:w14="http://schemas.microsoft.com/office/word/2010/wordml" xmlns:w15="http://schemas.microsoft.com/office/word/2012/wordml" xmlns:w16cid="http://schemas.microsoft.com/office/word/2016/wordml/cid" xmlns:w16se="http://schemas.microsoft.com/office/word/2015/wordml/symex" xmlns:wpg="http://schemas.microsoft.com/office/word/2010/wordprocessingGroup" xmlns:wpi="http://schemas.microsoft.com/office/word/2010/wordprocessingInk" xmlns:wne="http://schemas.microsoft.com/office/word/2006/wordml" xmlns:wps="http://schemas.microsoft.com/office/word/2010/wordprocessingShape" mc:Ignorable="w14 w15 w16se w16cid wp14">
   <w:abstractNum w:abstractNumId="0" w15:restartNumberingAfterBreak="0">
     <w:nsid w:val="1A432074"/>
     <w:multiLevelType w:val="multilevel"/>
@@ -3478,7 +4313,7 @@
 </file>
 
 <file path=word/styles.xml><?xml version="1.0" encoding="utf-8"?>
-<w:styles xmlns:mc="http://schemas.openxmlformats.org/markup-compatibility/2006" xmlns:r="http://schemas.openxmlformats.org/officeDocument/2006/relationships" xmlns:w="http://schemas.openxmlformats.org/wordprocessingml/2006/main" xmlns:w14="http://schemas.microsoft.com/office/word/2010/wordml" xmlns:w15="http://schemas.microsoft.com/office/word/2012/wordml" xmlns:w16se="http://schemas.microsoft.com/office/word/2015/wordml/symex" mc:Ignorable="w14 w15 w16se">
+<w:styles xmlns:mc="http://schemas.openxmlformats.org/markup-compatibility/2006" xmlns:r="http://schemas.openxmlformats.org/officeDocument/2006/relationships" xmlns:w="http://schemas.openxmlformats.org/wordprocessingml/2006/main" xmlns:w14="http://schemas.microsoft.com/office/word/2010/wordml" xmlns:w15="http://schemas.microsoft.com/office/word/2012/wordml" xmlns:w16cid="http://schemas.microsoft.com/office/word/2016/wordml/cid" xmlns:w16se="http://schemas.microsoft.com/office/word/2015/wordml/symex" mc:Ignorable="w14 w15 w16se w16cid">
   <w:docDefaults>
     <w:rPrDefault>
       <w:rPr>
@@ -3494,7 +4329,7 @@
       </w:pPr>
     </w:pPrDefault>
   </w:docDefaults>
-  <w:latentStyles w:defLockedState="0" w:defUIPriority="99" w:defSemiHidden="0" w:defUnhideWhenUsed="0" w:defQFormat="0" w:count="371">
+  <w:latentStyles w:defLockedState="0" w:defUIPriority="99" w:defSemiHidden="0" w:defUnhideWhenUsed="0" w:defQFormat="0" w:count="375">
     <w:lsdException w:name="Normal" w:uiPriority="0" w:qFormat="1"/>
     <w:lsdException w:name="heading 1" w:uiPriority="9" w:qFormat="1"/>
     <w:lsdException w:name="heading 2" w:uiPriority="9" w:qFormat="1"/>
@@ -3599,7 +4434,6 @@
     <w:lsdException w:name="HTML Sample" w:semiHidden="1" w:unhideWhenUsed="1"/>
     <w:lsdException w:name="HTML Typewriter" w:semiHidden="1" w:unhideWhenUsed="1"/>
     <w:lsdException w:name="HTML Variable" w:semiHidden="1" w:unhideWhenUsed="1"/>
-    <w:lsdException w:name="Normal Table" w:semiHidden="1" w:unhideWhenUsed="1"/>
     <w:lsdException w:name="annotation subject" w:semiHidden="1" w:unhideWhenUsed="1"/>
     <w:lsdException w:name="No List" w:semiHidden="1" w:unhideWhenUsed="1"/>
     <w:lsdException w:name="Outline List 1" w:semiHidden="1" w:unhideWhenUsed="1"/>
@@ -3643,10 +4477,8 @@
     <w:lsdException w:name="Table Elegant" w:semiHidden="1" w:unhideWhenUsed="1"/>
     <w:lsdException w:name="Table Professional" w:semiHidden="1" w:unhideWhenUsed="1"/>
     <w:lsdException w:name="Table Subtle 1" w:semiHidden="1" w:unhideWhenUsed="1"/>
-    <w:lsdException w:name="Table Subtle 2" w:semiHidden="1" w:unhideWhenUsed="1"/>
     <w:lsdException w:name="Table Web 1" w:semiHidden="1" w:unhideWhenUsed="1"/>
     <w:lsdException w:name="Table Web 2" w:semiHidden="1" w:unhideWhenUsed="1"/>
-    <w:lsdException w:name="Table Web 3" w:semiHidden="1" w:unhideWhenUsed="1"/>
     <w:lsdException w:name="Balloon Text" w:semiHidden="1" w:unhideWhenUsed="1"/>
     <w:lsdException w:name="Table Grid" w:uiPriority="39"/>
     <w:lsdException w:name="Table Theme" w:semiHidden="1" w:unhideWhenUsed="1"/>
@@ -3865,6 +4697,10 @@
     <w:lsdException w:name="List Table 5 Dark Accent 6" w:uiPriority="50"/>
     <w:lsdException w:name="List Table 6 Colorful Accent 6" w:uiPriority="51"/>
     <w:lsdException w:name="List Table 7 Colorful Accent 6" w:uiPriority="52"/>
+    <w:lsdException w:name="Mention" w:semiHidden="1" w:unhideWhenUsed="1"/>
+    <w:lsdException w:name="Smart Hyperlink" w:semiHidden="1" w:unhideWhenUsed="1"/>
+    <w:lsdException w:name="Hashtag" w:semiHidden="1" w:unhideWhenUsed="1"/>
+    <w:lsdException w:name="Unresolved Mention" w:semiHidden="1" w:unhideWhenUsed="1"/>
   </w:latentStyles>
   <w:style w:type="paragraph" w:default="1" w:styleId="a">
     <w:name w:val="Normal"/>

</xml_diff>